<commit_message>
Update documents with packages description
</commit_message>
<xml_diff>
--- a/Documentation/A megvalósítandó szoftver követelmény leírása.docx
+++ b/Documentation/A megvalósítandó szoftver követelmény leírása.docx
@@ -1,6 +1,6 @@
 
 <file path=word/document.xml><?xml version="1.0" encoding="utf-8"?>
-<w:document xmlns:wpc="http://schemas.microsoft.com/office/word/2010/wordprocessingCanvas" xmlns:mc="http://schemas.openxmlformats.org/markup-compatibility/2006" xmlns:o="urn:schemas-microsoft-com:office:office" xmlns:r="http://schemas.openxmlformats.org/officeDocument/2006/relationships" xmlns:m="http://schemas.openxmlformats.org/officeDocument/2006/math" xmlns:v="urn:schemas-microsoft-com:vml" xmlns:wp14="http://schemas.microsoft.com/office/word/2010/wordprocessingDrawing" xmlns:wp="http://schemas.openxmlformats.org/drawingml/2006/wordprocessingDrawing" xmlns:w10="urn:schemas-microsoft-com:office:word" xmlns:w="http://schemas.openxmlformats.org/wordprocessingml/2006/main" xmlns:w14="http://schemas.microsoft.com/office/word/2010/wordml" xmlns:w15="http://schemas.microsoft.com/office/word/2012/wordml" xmlns:wpg="http://schemas.microsoft.com/office/word/2010/wordprocessingGroup" xmlns:wpi="http://schemas.microsoft.com/office/word/2010/wordprocessingInk" xmlns:wne="http://schemas.microsoft.com/office/word/2006/wordml" xmlns:wps="http://schemas.microsoft.com/office/word/2010/wordprocessingShape" mc:Ignorable="w14 w15 wp14">
+<w:document xmlns:wpc="http://schemas.microsoft.com/office/word/2010/wordprocessingCanvas" xmlns:cx="http://schemas.microsoft.com/office/drawing/2014/chartex" xmlns:mc="http://schemas.openxmlformats.org/markup-compatibility/2006" xmlns:o="urn:schemas-microsoft-com:office:office" xmlns:r="http://schemas.openxmlformats.org/officeDocument/2006/relationships" xmlns:m="http://schemas.openxmlformats.org/officeDocument/2006/math" xmlns:v="urn:schemas-microsoft-com:vml" xmlns:wp14="http://schemas.microsoft.com/office/word/2010/wordprocessingDrawing" xmlns:wp="http://schemas.openxmlformats.org/drawingml/2006/wordprocessingDrawing" xmlns:w10="urn:schemas-microsoft-com:office:word" xmlns:w="http://schemas.openxmlformats.org/wordprocessingml/2006/main" xmlns:w14="http://schemas.microsoft.com/office/word/2010/wordml" xmlns:w15="http://schemas.microsoft.com/office/word/2012/wordml" xmlns:w16se="http://schemas.microsoft.com/office/word/2015/wordml/symex" xmlns:wpg="http://schemas.microsoft.com/office/word/2010/wordprocessingGroup" xmlns:wpi="http://schemas.microsoft.com/office/word/2010/wordprocessingInk" xmlns:wne="http://schemas.microsoft.com/office/word/2006/wordml" xmlns:wps="http://schemas.microsoft.com/office/word/2010/wordprocessingShape" mc:Ignorable="w14 w15 w16se wp14">
   <w:body>
     <w:p>
       <w:pPr>
@@ -273,61 +273,43 @@
           <w:sz w:val="24"/>
           <w:szCs w:val="24"/>
         </w:rPr>
-        <w:t xml:space="preserve">Az elkészített web alkalmazás egy a legmodernebb szoftvertechnológiák által ötvözött úgynevezett </w:t>
-      </w:r>
-      <w:proofErr w:type="spellStart"/>
-      <w:r>
-        <w:rPr>
-          <w:rFonts w:ascii="Times New Roman" w:hAnsi="Times New Roman" w:cs="Times New Roman"/>
-          <w:sz w:val="24"/>
-          <w:szCs w:val="24"/>
-        </w:rPr>
-        <w:t>web-stack</w:t>
-      </w:r>
-      <w:proofErr w:type="spellEnd"/>
-      <w:r>
-        <w:rPr>
-          <w:rFonts w:ascii="Times New Roman" w:hAnsi="Times New Roman" w:cs="Times New Roman"/>
-          <w:sz w:val="24"/>
-          <w:szCs w:val="24"/>
-        </w:rPr>
-        <w:t xml:space="preserve">. A </w:t>
-      </w:r>
-      <w:proofErr w:type="spellStart"/>
-      <w:r>
-        <w:rPr>
-          <w:rFonts w:ascii="Times New Roman" w:hAnsi="Times New Roman" w:cs="Times New Roman"/>
-          <w:sz w:val="24"/>
-          <w:szCs w:val="24"/>
-        </w:rPr>
-        <w:t>web-stack</w:t>
-      </w:r>
-      <w:proofErr w:type="spellEnd"/>
-      <w:r>
-        <w:rPr>
-          <w:rFonts w:ascii="Times New Roman" w:hAnsi="Times New Roman" w:cs="Times New Roman"/>
-          <w:sz w:val="24"/>
-          <w:szCs w:val="24"/>
-        </w:rPr>
-        <w:t xml:space="preserve"> szoftverek és technológiák kollekciója, amik egy komplex alkalmazás lefejlesztéséhez szükségesek. A Fő alkotó elemük egy Frontend service egy </w:t>
-      </w:r>
-      <w:proofErr w:type="spellStart"/>
-      <w:r>
-        <w:rPr>
-          <w:rFonts w:ascii="Times New Roman" w:hAnsi="Times New Roman" w:cs="Times New Roman"/>
-          <w:sz w:val="24"/>
-          <w:szCs w:val="24"/>
-        </w:rPr>
-        <w:t>Backend</w:t>
-      </w:r>
-      <w:proofErr w:type="spellEnd"/>
-      <w:r>
-        <w:rPr>
-          <w:rFonts w:ascii="Times New Roman" w:hAnsi="Times New Roman" w:cs="Times New Roman"/>
-          <w:sz w:val="24"/>
-          <w:szCs w:val="24"/>
-        </w:rPr>
-        <w:t xml:space="preserve"> service egy adat</w:t>
+        <w:t>Az elkészített web alkalmazás egy a legmodernebb szoftvertechnológiák által ötvözött úgynevezett web-</w:t>
+      </w:r>
+      <w:proofErr w:type="spellStart"/>
+      <w:r>
+        <w:rPr>
+          <w:rFonts w:ascii="Times New Roman" w:hAnsi="Times New Roman" w:cs="Times New Roman"/>
+          <w:sz w:val="24"/>
+          <w:szCs w:val="24"/>
+        </w:rPr>
+        <w:t>stack</w:t>
+      </w:r>
+      <w:proofErr w:type="spellEnd"/>
+      <w:r>
+        <w:rPr>
+          <w:rFonts w:ascii="Times New Roman" w:hAnsi="Times New Roman" w:cs="Times New Roman"/>
+          <w:sz w:val="24"/>
+          <w:szCs w:val="24"/>
+        </w:rPr>
+        <w:t>. A web-</w:t>
+      </w:r>
+      <w:proofErr w:type="spellStart"/>
+      <w:r>
+        <w:rPr>
+          <w:rFonts w:ascii="Times New Roman" w:hAnsi="Times New Roman" w:cs="Times New Roman"/>
+          <w:sz w:val="24"/>
+          <w:szCs w:val="24"/>
+        </w:rPr>
+        <w:t>stack</w:t>
+      </w:r>
+      <w:proofErr w:type="spellEnd"/>
+      <w:r>
+        <w:rPr>
+          <w:rFonts w:ascii="Times New Roman" w:hAnsi="Times New Roman" w:cs="Times New Roman"/>
+          <w:sz w:val="24"/>
+          <w:szCs w:val="24"/>
+        </w:rPr>
+        <w:t xml:space="preserve"> szoftverek és technológiák kollekciója, amik egy komplex alkalmazás lefejlesztéséhez szükségesek. A Fő alkotó elemük egy Frontend service egy Backend service egy adat</w:t>
       </w:r>
       <w:r>
         <w:rPr>
@@ -395,25 +377,7 @@
           <w:sz w:val="24"/>
           <w:szCs w:val="24"/>
         </w:rPr>
-        <w:t xml:space="preserve">, </w:t>
-      </w:r>
-      <w:proofErr w:type="spellStart"/>
-      <w:r>
-        <w:rPr>
-          <w:rFonts w:ascii="Times New Roman" w:hAnsi="Times New Roman" w:cs="Times New Roman"/>
-          <w:sz w:val="24"/>
-          <w:szCs w:val="24"/>
-        </w:rPr>
-        <w:t>Express.js</w:t>
-      </w:r>
-      <w:proofErr w:type="spellEnd"/>
-      <w:r>
-        <w:rPr>
-          <w:rFonts w:ascii="Times New Roman" w:hAnsi="Times New Roman" w:cs="Times New Roman"/>
-          <w:sz w:val="24"/>
-          <w:szCs w:val="24"/>
-        </w:rPr>
-        <w:t xml:space="preserve">, </w:t>
+        <w:t xml:space="preserve">, Express.js, </w:t>
       </w:r>
       <w:proofErr w:type="spellStart"/>
       <w:r>
@@ -431,34 +395,16 @@
           <w:sz w:val="24"/>
           <w:szCs w:val="24"/>
         </w:rPr>
-        <w:t xml:space="preserve">, </w:t>
-      </w:r>
-      <w:proofErr w:type="spellStart"/>
-      <w:r>
-        <w:rPr>
-          <w:rFonts w:ascii="Times New Roman" w:hAnsi="Times New Roman" w:cs="Times New Roman"/>
-          <w:sz w:val="24"/>
-          <w:szCs w:val="24"/>
-        </w:rPr>
-        <w:t>Node.js</w:t>
-      </w:r>
-      <w:proofErr w:type="spellEnd"/>
-      <w:r>
-        <w:rPr>
-          <w:rFonts w:ascii="Times New Roman" w:hAnsi="Times New Roman" w:cs="Times New Roman"/>
-          <w:sz w:val="24"/>
-          <w:szCs w:val="24"/>
-        </w:rPr>
-        <w:t>)</w:t>
-      </w:r>
-      <w:proofErr w:type="spellStart"/>
-      <w:r>
-        <w:rPr>
-          <w:rFonts w:ascii="Times New Roman" w:hAnsi="Times New Roman" w:cs="Times New Roman"/>
-          <w:sz w:val="24"/>
-          <w:szCs w:val="24"/>
-        </w:rPr>
-        <w:t>-ből</w:t>
+        <w:t>, Node.js)-</w:t>
+      </w:r>
+      <w:proofErr w:type="spellStart"/>
+      <w:r>
+        <w:rPr>
+          <w:rFonts w:ascii="Times New Roman" w:hAnsi="Times New Roman" w:cs="Times New Roman"/>
+          <w:sz w:val="24"/>
+          <w:szCs w:val="24"/>
+        </w:rPr>
+        <w:t>ből</w:t>
       </w:r>
       <w:proofErr w:type="spellEnd"/>
       <w:r>
@@ -562,7 +508,6 @@
         <w:t xml:space="preserve"> </w:t>
       </w:r>
       <w:hyperlink r:id="rId6" w:tooltip="Többfelhasználós (a lap nem létezik)" w:history="1">
-        <w:proofErr w:type="spellStart"/>
         <w:r>
           <w:rPr>
             <w:rFonts w:ascii="Times New Roman" w:hAnsi="Times New Roman" w:cs="Times New Roman"/>
@@ -571,7 +516,6 @@
           </w:rPr>
           <w:t>többfelhasználós</w:t>
         </w:r>
-        <w:proofErr w:type="spellEnd"/>
       </w:hyperlink>
       <w:r>
         <w:rPr>
@@ -661,7 +605,6 @@
         <w:t xml:space="preserve"> </w:t>
       </w:r>
       <w:hyperlink r:id="rId10" w:tooltip="Szerver" w:history="1">
-        <w:proofErr w:type="spellStart"/>
         <w:r>
           <w:rPr>
             <w:rFonts w:ascii="Times New Roman" w:hAnsi="Times New Roman" w:cs="Times New Roman"/>
@@ -679,7 +622,6 @@
         </w:rPr>
         <w:t>.</w:t>
       </w:r>
-      <w:proofErr w:type="spellEnd"/>
     </w:p>
     <w:p>
       <w:pPr>
@@ -719,7 +661,6 @@
           <w:szCs w:val="24"/>
         </w:rPr>
       </w:pPr>
-      <w:proofErr w:type="spellStart"/>
       <w:r>
         <w:rPr>
           <w:rFonts w:ascii="Times New Roman" w:hAnsi="Times New Roman" w:cs="Times New Roman"/>
@@ -728,7 +669,6 @@
         </w:rPr>
         <w:t>Express.js</w:t>
       </w:r>
-      <w:proofErr w:type="spellEnd"/>
     </w:p>
     <w:p>
       <w:pPr>
@@ -768,25 +708,7 @@
           <w:sz w:val="24"/>
           <w:szCs w:val="24"/>
         </w:rPr>
-        <w:t xml:space="preserve">, amiben könnyedén lehet robosztus web alkalmazásokat írni </w:t>
-      </w:r>
-      <w:proofErr w:type="spellStart"/>
-      <w:r>
-        <w:rPr>
-          <w:rFonts w:ascii="Times New Roman" w:hAnsi="Times New Roman" w:cs="Times New Roman"/>
-          <w:sz w:val="24"/>
-          <w:szCs w:val="24"/>
-        </w:rPr>
-        <w:t>Node.js</w:t>
-      </w:r>
-      <w:proofErr w:type="spellEnd"/>
-      <w:r>
-        <w:rPr>
-          <w:rFonts w:ascii="Times New Roman" w:hAnsi="Times New Roman" w:cs="Times New Roman"/>
-          <w:sz w:val="24"/>
-          <w:szCs w:val="24"/>
-        </w:rPr>
-        <w:t xml:space="preserve"> alapokon. </w:t>
+        <w:t xml:space="preserve">, amiben könnyedén lehet robosztus web alkalmazásokat írni Node.js alapokon. </w:t>
       </w:r>
     </w:p>
     <w:p>
@@ -921,7 +843,6 @@
           <w:szCs w:val="24"/>
         </w:rPr>
       </w:pPr>
-      <w:proofErr w:type="spellStart"/>
       <w:r>
         <w:rPr>
           <w:rFonts w:ascii="Times New Roman" w:hAnsi="Times New Roman" w:cs="Times New Roman"/>
@@ -930,7 +851,6 @@
         </w:rPr>
         <w:t>Node.js</w:t>
       </w:r>
-      <w:proofErr w:type="spellEnd"/>
       <w:r>
         <w:rPr>
           <w:rFonts w:ascii="Times New Roman" w:hAnsi="Times New Roman" w:cs="Times New Roman"/>
@@ -965,7 +885,6 @@
         </w:rPr>
         <w:t xml:space="preserve">A </w:t>
       </w:r>
-      <w:proofErr w:type="spellStart"/>
       <w:r>
         <w:rPr>
           <w:rFonts w:ascii="Times New Roman" w:hAnsi="Times New Roman" w:cs="Times New Roman"/>
@@ -978,7 +897,6 @@
         </w:rPr>
         <w:t>Node.js</w:t>
       </w:r>
-      <w:proofErr w:type="spellEnd"/>
       <w:r>
         <w:rPr>
           <w:rFonts w:ascii="Times New Roman" w:hAnsi="Times New Roman" w:cs="Times New Roman"/>
@@ -1034,7 +952,6 @@
         <w:t xml:space="preserve">internetes alkalmazások, mégpedig </w:t>
       </w:r>
       <w:hyperlink r:id="rId15" w:tooltip="Webszerver" w:history="1">
-        <w:proofErr w:type="spellStart"/>
         <w:r>
           <w:rPr>
             <w:rStyle w:val="Hiperhivatkozs"/>
@@ -1046,7 +963,6 @@
           </w:rPr>
           <w:t>webszerverek</w:t>
         </w:r>
-        <w:proofErr w:type="spellEnd"/>
       </w:hyperlink>
       <w:r>
         <w:rPr>
@@ -1069,7 +985,6 @@
         <w:t xml:space="preserve"> </w:t>
       </w:r>
       <w:hyperlink r:id="rId16" w:tooltip="JavaScript" w:history="1">
-        <w:proofErr w:type="spellStart"/>
         <w:r>
           <w:rPr>
             <w:rStyle w:val="Hiperhivatkozs"/>
@@ -1090,7 +1005,18 @@
           <w:szCs w:val="24"/>
           <w:shd w:val="clear" w:color="auto" w:fill="FFFFFF"/>
         </w:rPr>
-        <w:t>-ben</w:t>
+        <w:t>-</w:t>
+      </w:r>
+      <w:proofErr w:type="spellStart"/>
+      <w:r>
+        <w:rPr>
+          <w:rFonts w:ascii="Times New Roman" w:hAnsi="Times New Roman" w:cs="Times New Roman"/>
+          <w:color w:val="000000" w:themeColor="text1"/>
+          <w:sz w:val="24"/>
+          <w:szCs w:val="24"/>
+          <w:shd w:val="clear" w:color="auto" w:fill="FFFFFF"/>
+        </w:rPr>
+        <w:t>ben</w:t>
       </w:r>
       <w:proofErr w:type="spellEnd"/>
       <w:r>
@@ -1335,25 +1261,7 @@
           <w:sz w:val="24"/>
           <w:szCs w:val="24"/>
         </w:rPr>
-        <w:t xml:space="preserve"> paranccsal. Használva a </w:t>
-      </w:r>
-      <w:proofErr w:type="spellStart"/>
-      <w:r>
-        <w:rPr>
-          <w:rFonts w:ascii="Times New Roman" w:hAnsi="Times New Roman" w:cs="Times New Roman"/>
-          <w:sz w:val="24"/>
-          <w:szCs w:val="24"/>
-        </w:rPr>
-        <w:t>cli</w:t>
-      </w:r>
-      <w:proofErr w:type="spellEnd"/>
-      <w:r>
-        <w:rPr>
-          <w:rFonts w:ascii="Times New Roman" w:hAnsi="Times New Roman" w:cs="Times New Roman"/>
-          <w:sz w:val="24"/>
-          <w:szCs w:val="24"/>
-        </w:rPr>
-        <w:t xml:space="preserve"> adta </w:t>
+        <w:t xml:space="preserve"> paranccsal. Használva a cli adta </w:t>
       </w:r>
       <w:r>
         <w:rPr>
@@ -1429,19 +1337,174 @@
           <w:sz w:val="24"/>
           <w:szCs w:val="24"/>
         </w:rPr>
+        <w:t>node_modules</w:t>
+      </w:r>
+      <w:proofErr w:type="spellEnd"/>
+      <w:r>
+        <w:rPr>
+          <w:rFonts w:ascii="Times New Roman" w:hAnsi="Times New Roman" w:cs="Times New Roman"/>
+          <w:sz w:val="24"/>
+          <w:szCs w:val="24"/>
+        </w:rPr>
+        <w:t xml:space="preserve"> mappába történik az installálás. </w:t>
+      </w:r>
+      <w:r>
+        <w:rPr>
+          <w:rFonts w:ascii="Times New Roman" w:hAnsi="Times New Roman" w:cs="Times New Roman"/>
+          <w:sz w:val="24"/>
+          <w:szCs w:val="24"/>
+        </w:rPr>
+        <w:t xml:space="preserve">Az így létrejövő projektet, ha szeretnénk egy másikeszközön használni, akkor lehetőségünk nyílik egy paranccsal feltelepíteni az összes függőséget, feltéve, ha mindegyik szerepel a </w:t>
+      </w:r>
+      <w:proofErr w:type="spellStart"/>
+      <w:r>
+        <w:rPr>
+          <w:rFonts w:ascii="Times New Roman" w:hAnsi="Times New Roman" w:cs="Times New Roman"/>
+          <w:i/>
+          <w:sz w:val="24"/>
+          <w:szCs w:val="24"/>
+        </w:rPr>
+        <w:t>package.json</w:t>
+      </w:r>
+      <w:proofErr w:type="spellEnd"/>
+      <w:r>
+        <w:rPr>
+          <w:rFonts w:ascii="Times New Roman" w:hAnsi="Times New Roman" w:cs="Times New Roman"/>
+          <w:sz w:val="24"/>
+          <w:szCs w:val="24"/>
+        </w:rPr>
+        <w:t xml:space="preserve"> fájlban. Ez esetben a megfelelő helyen állva a projekt mappában, kiadva az </w:t>
+      </w:r>
+      <w:proofErr w:type="spellStart"/>
+      <w:r>
+        <w:rPr>
+          <w:rFonts w:ascii="Times New Roman" w:hAnsi="Times New Roman" w:cs="Times New Roman"/>
+          <w:i/>
+          <w:sz w:val="24"/>
+          <w:szCs w:val="24"/>
+        </w:rPr>
+        <w:t>npm</w:t>
+      </w:r>
+      <w:proofErr w:type="spellEnd"/>
+      <w:r>
+        <w:rPr>
+          <w:rFonts w:ascii="Times New Roman" w:hAnsi="Times New Roman" w:cs="Times New Roman"/>
+          <w:i/>
+          <w:sz w:val="24"/>
+          <w:szCs w:val="24"/>
+        </w:rPr>
+        <w:t xml:space="preserve"> </w:t>
+      </w:r>
+      <w:proofErr w:type="spellStart"/>
+      <w:r>
+        <w:rPr>
+          <w:rFonts w:ascii="Times New Roman" w:hAnsi="Times New Roman" w:cs="Times New Roman"/>
+          <w:i/>
+          <w:sz w:val="24"/>
+          <w:szCs w:val="24"/>
+        </w:rPr>
+        <w:t>install</w:t>
+      </w:r>
+      <w:proofErr w:type="spellEnd"/>
+      <w:r>
+        <w:rPr>
+          <w:rFonts w:ascii="Times New Roman" w:hAnsi="Times New Roman" w:cs="Times New Roman"/>
+          <w:sz w:val="24"/>
+          <w:szCs w:val="24"/>
+        </w:rPr>
+        <w:t xml:space="preserve"> parancsot az </w:t>
+      </w:r>
+      <w:proofErr w:type="spellStart"/>
+      <w:r>
+        <w:rPr>
+          <w:rFonts w:ascii="Times New Roman" w:hAnsi="Times New Roman" w:cs="Times New Roman"/>
+          <w:sz w:val="24"/>
+          <w:szCs w:val="24"/>
+        </w:rPr>
+        <w:t>npm</w:t>
+      </w:r>
+      <w:proofErr w:type="spellEnd"/>
+      <w:r>
+        <w:rPr>
+          <w:rFonts w:ascii="Times New Roman" w:hAnsi="Times New Roman" w:cs="Times New Roman"/>
+          <w:sz w:val="24"/>
+          <w:szCs w:val="24"/>
+        </w:rPr>
+        <w:t xml:space="preserve"> (</w:t>
+      </w:r>
+      <w:proofErr w:type="spellStart"/>
+      <w:r>
+        <w:rPr>
+          <w:rFonts w:ascii="Times New Roman" w:hAnsi="Times New Roman" w:cs="Times New Roman"/>
+          <w:sz w:val="24"/>
+          <w:szCs w:val="24"/>
+        </w:rPr>
         <w:t>node</w:t>
       </w:r>
       <w:proofErr w:type="spellEnd"/>
       <w:r>
         <w:rPr>
           <w:rFonts w:ascii="Times New Roman" w:hAnsi="Times New Roman" w:cs="Times New Roman"/>
+          <w:sz w:val="24"/>
+          <w:szCs w:val="24"/>
+        </w:rPr>
+        <w:t xml:space="preserve"> </w:t>
+      </w:r>
+      <w:proofErr w:type="spellStart"/>
+      <w:r>
+        <w:rPr>
+          <w:rFonts w:ascii="Times New Roman" w:hAnsi="Times New Roman" w:cs="Times New Roman"/>
+          <w:sz w:val="24"/>
+          <w:szCs w:val="24"/>
+        </w:rPr>
+        <w:t>package</w:t>
+      </w:r>
+      <w:proofErr w:type="spellEnd"/>
+      <w:r>
+        <w:rPr>
+          <w:rFonts w:ascii="Times New Roman" w:hAnsi="Times New Roman" w:cs="Times New Roman"/>
+          <w:sz w:val="24"/>
+          <w:szCs w:val="24"/>
+        </w:rPr>
+        <w:t xml:space="preserve"> </w:t>
+      </w:r>
+      <w:proofErr w:type="spellStart"/>
+      <w:r>
+        <w:rPr>
+          <w:rFonts w:ascii="Times New Roman" w:hAnsi="Times New Roman" w:cs="Times New Roman"/>
+          <w:sz w:val="24"/>
+          <w:szCs w:val="24"/>
+        </w:rPr>
+        <w:t>manager</w:t>
+      </w:r>
+      <w:proofErr w:type="spellEnd"/>
+      <w:r>
+        <w:rPr>
+          <w:rFonts w:ascii="Times New Roman" w:hAnsi="Times New Roman" w:cs="Times New Roman"/>
+          <w:sz w:val="24"/>
+          <w:szCs w:val="24"/>
+        </w:rPr>
+        <w:t>)</w:t>
+      </w:r>
+      <w:r>
+        <w:rPr>
+          <w:rFonts w:ascii="Times New Roman" w:hAnsi="Times New Roman" w:cs="Times New Roman"/>
+          <w:sz w:val="24"/>
+          <w:szCs w:val="24"/>
+        </w:rPr>
+        <w:t xml:space="preserve"> felolvassa a </w:t>
+      </w:r>
+      <w:proofErr w:type="spellStart"/>
+      <w:r>
+        <w:rPr>
+          <w:rFonts w:ascii="Times New Roman" w:hAnsi="Times New Roman" w:cs="Times New Roman"/>
           <w:i/>
           <w:sz w:val="24"/>
           <w:szCs w:val="24"/>
         </w:rPr>
-        <w:t>_</w:t>
-      </w:r>
-      <w:proofErr w:type="spellStart"/>
+        <w:t>package.json</w:t>
+      </w:r>
+      <w:proofErr w:type="spellEnd"/>
       <w:r>
         <w:rPr>
           <w:rFonts w:ascii="Times New Roman" w:hAnsi="Times New Roman" w:cs="Times New Roman"/>
@@ -1449,24 +1512,7 @@
           <w:sz w:val="24"/>
           <w:szCs w:val="24"/>
         </w:rPr>
-        <w:t>modules</w:t>
-      </w:r>
-      <w:proofErr w:type="spellEnd"/>
-      <w:r>
-        <w:rPr>
-          <w:rFonts w:ascii="Times New Roman" w:hAnsi="Times New Roman" w:cs="Times New Roman"/>
-          <w:sz w:val="24"/>
-          <w:szCs w:val="24"/>
-        </w:rPr>
-        <w:t xml:space="preserve"> mappába történik az installálás. </w:t>
-      </w:r>
-      <w:r>
-        <w:rPr>
-          <w:rFonts w:ascii="Times New Roman" w:hAnsi="Times New Roman" w:cs="Times New Roman"/>
-          <w:sz w:val="24"/>
-          <w:szCs w:val="24"/>
-        </w:rPr>
-        <w:t xml:space="preserve">Az így létrejövő projektet, ha szeretnénk egy másikeszközön használni, akkor lehetőségünk nyílik egy paranccsal feltelepíteni az összes függőséget, feltéve, ha mindegyik szerepel a </w:t>
+        <w:t xml:space="preserve"> </w:t>
       </w:r>
       <w:proofErr w:type="spellStart"/>
       <w:r>
@@ -1476,16 +1522,306 @@
           <w:sz w:val="24"/>
           <w:szCs w:val="24"/>
         </w:rPr>
-        <w:t>package.json</w:t>
-      </w:r>
-      <w:proofErr w:type="spellEnd"/>
-      <w:r>
-        <w:rPr>
-          <w:rFonts w:ascii="Times New Roman" w:hAnsi="Times New Roman" w:cs="Times New Roman"/>
-          <w:sz w:val="24"/>
-          <w:szCs w:val="24"/>
-        </w:rPr>
-        <w:t xml:space="preserve"> fájlban. Ez esetben a megfelelő helyen állva a projekt mappában, kiadva az </w:t>
+        <w:t>dependencies</w:t>
+      </w:r>
+      <w:proofErr w:type="spellEnd"/>
+      <w:r>
+        <w:rPr>
+          <w:rFonts w:ascii="Times New Roman" w:hAnsi="Times New Roman" w:cs="Times New Roman"/>
+          <w:sz w:val="24"/>
+          <w:szCs w:val="24"/>
+        </w:rPr>
+        <w:t xml:space="preserve"> alatt lévő listát, és </w:t>
+      </w:r>
+      <w:r>
+        <w:rPr>
+          <w:rFonts w:ascii="Times New Roman" w:hAnsi="Times New Roman" w:cs="Times New Roman"/>
+          <w:sz w:val="24"/>
+          <w:szCs w:val="24"/>
+        </w:rPr>
+        <w:t>feltelep</w:t>
+      </w:r>
+      <w:r>
+        <w:rPr>
+          <w:rFonts w:ascii="Times New Roman" w:hAnsi="Times New Roman" w:cs="Times New Roman"/>
+          <w:sz w:val="24"/>
+          <w:szCs w:val="24"/>
+        </w:rPr>
+        <w:t>íti mindegyiket.</w:t>
+      </w:r>
+    </w:p>
+    <w:p>
+      <w:pPr>
+        <w:ind w:firstLine="567"/>
+        <w:jc w:val="both"/>
+        <w:rPr>
+          <w:rFonts w:ascii="Times New Roman" w:hAnsi="Times New Roman" w:cs="Times New Roman"/>
+          <w:sz w:val="24"/>
+          <w:szCs w:val="24"/>
+        </w:rPr>
+      </w:pPr>
+      <w:r>
+        <w:rPr>
+          <w:rFonts w:ascii="Times New Roman" w:hAnsi="Times New Roman" w:cs="Times New Roman"/>
+          <w:sz w:val="24"/>
+          <w:szCs w:val="24"/>
+        </w:rPr>
+        <w:t>Backend:</w:t>
+      </w:r>
+    </w:p>
+    <w:p>
+      <w:pPr>
+        <w:pStyle w:val="Listaszerbekezds"/>
+        <w:numPr>
+          <w:ilvl w:val="0"/>
+          <w:numId w:val="2"/>
+        </w:numPr>
+        <w:jc w:val="both"/>
+        <w:rPr>
+          <w:rFonts w:ascii="Times New Roman" w:hAnsi="Times New Roman" w:cs="Times New Roman"/>
+          <w:sz w:val="24"/>
+          <w:szCs w:val="24"/>
+        </w:rPr>
+      </w:pPr>
+      <w:proofErr w:type="spellStart"/>
+      <w:r>
+        <w:rPr>
+          <w:rFonts w:ascii="Times New Roman" w:hAnsi="Times New Roman" w:cs="Times New Roman"/>
+          <w:sz w:val="24"/>
+          <w:szCs w:val="24"/>
+        </w:rPr>
+        <w:t>cors</w:t>
+      </w:r>
+      <w:proofErr w:type="spellEnd"/>
+    </w:p>
+    <w:p>
+      <w:pPr>
+        <w:pStyle w:val="Listaszerbekezds"/>
+        <w:numPr>
+          <w:ilvl w:val="1"/>
+          <w:numId w:val="2"/>
+        </w:numPr>
+        <w:jc w:val="both"/>
+        <w:rPr>
+          <w:rFonts w:ascii="Times New Roman" w:hAnsi="Times New Roman" w:cs="Times New Roman"/>
+          <w:sz w:val="24"/>
+          <w:szCs w:val="24"/>
+        </w:rPr>
+      </w:pPr>
+      <w:proofErr w:type="spellStart"/>
+      <w:r>
+        <w:rPr>
+          <w:rFonts w:ascii="Times New Roman" w:hAnsi="Times New Roman" w:cs="Times New Roman"/>
+          <w:sz w:val="24"/>
+          <w:szCs w:val="24"/>
+        </w:rPr>
+        <w:t>Middleware</w:t>
+      </w:r>
+      <w:proofErr w:type="spellEnd"/>
+      <w:r>
+        <w:rPr>
+          <w:rFonts w:ascii="Times New Roman" w:hAnsi="Times New Roman" w:cs="Times New Roman"/>
+          <w:sz w:val="24"/>
+          <w:szCs w:val="24"/>
+        </w:rPr>
+        <w:t xml:space="preserve"> kiegészítő Express.js-</w:t>
+      </w:r>
+      <w:proofErr w:type="spellStart"/>
+      <w:r>
+        <w:rPr>
+          <w:rFonts w:ascii="Times New Roman" w:hAnsi="Times New Roman" w:cs="Times New Roman"/>
+          <w:sz w:val="24"/>
+          <w:szCs w:val="24"/>
+        </w:rPr>
+        <w:t>hez</w:t>
+      </w:r>
+      <w:proofErr w:type="spellEnd"/>
+      <w:r>
+        <w:rPr>
+          <w:rFonts w:ascii="Times New Roman" w:hAnsi="Times New Roman" w:cs="Times New Roman"/>
+          <w:sz w:val="24"/>
+          <w:szCs w:val="24"/>
+        </w:rPr>
+        <w:t>, ami lehetővé teszi a CORS (</w:t>
+      </w:r>
+      <w:proofErr w:type="spellStart"/>
+      <w:r>
+        <w:rPr>
+          <w:rFonts w:ascii="Times New Roman" w:hAnsi="Times New Roman" w:cs="Times New Roman"/>
+          <w:sz w:val="24"/>
+          <w:szCs w:val="24"/>
+        </w:rPr>
+        <w:t>Cross</w:t>
+      </w:r>
+      <w:proofErr w:type="spellEnd"/>
+      <w:r>
+        <w:rPr>
+          <w:rFonts w:ascii="Times New Roman" w:hAnsi="Times New Roman" w:cs="Times New Roman"/>
+          <w:sz w:val="24"/>
+          <w:szCs w:val="24"/>
+        </w:rPr>
+        <w:t xml:space="preserve"> </w:t>
+      </w:r>
+      <w:proofErr w:type="spellStart"/>
+      <w:r>
+        <w:rPr>
+          <w:rFonts w:ascii="Times New Roman" w:hAnsi="Times New Roman" w:cs="Times New Roman"/>
+          <w:sz w:val="24"/>
+          <w:szCs w:val="24"/>
+        </w:rPr>
+        <w:t>Origin</w:t>
+      </w:r>
+      <w:proofErr w:type="spellEnd"/>
+      <w:r>
+        <w:rPr>
+          <w:rFonts w:ascii="Times New Roman" w:hAnsi="Times New Roman" w:cs="Times New Roman"/>
+          <w:sz w:val="24"/>
+          <w:szCs w:val="24"/>
+        </w:rPr>
+        <w:t xml:space="preserve"> </w:t>
+      </w:r>
+      <w:proofErr w:type="spellStart"/>
+      <w:r>
+        <w:rPr>
+          <w:rFonts w:ascii="Times New Roman" w:hAnsi="Times New Roman" w:cs="Times New Roman"/>
+          <w:sz w:val="24"/>
+          <w:szCs w:val="24"/>
+        </w:rPr>
+        <w:t>Resource</w:t>
+      </w:r>
+      <w:proofErr w:type="spellEnd"/>
+      <w:r>
+        <w:rPr>
+          <w:rFonts w:ascii="Times New Roman" w:hAnsi="Times New Roman" w:cs="Times New Roman"/>
+          <w:sz w:val="24"/>
+          <w:szCs w:val="24"/>
+        </w:rPr>
+        <w:t xml:space="preserve"> </w:t>
+      </w:r>
+      <w:proofErr w:type="spellStart"/>
+      <w:r>
+        <w:rPr>
+          <w:rFonts w:ascii="Times New Roman" w:hAnsi="Times New Roman" w:cs="Times New Roman"/>
+          <w:sz w:val="24"/>
+          <w:szCs w:val="24"/>
+        </w:rPr>
+        <w:t>Sharing</w:t>
+      </w:r>
+      <w:proofErr w:type="spellEnd"/>
+      <w:r>
+        <w:rPr>
+          <w:rFonts w:ascii="Times New Roman" w:hAnsi="Times New Roman" w:cs="Times New Roman"/>
+          <w:sz w:val="24"/>
+          <w:szCs w:val="24"/>
+        </w:rPr>
+        <w:t xml:space="preserve">) módszert, ezáltal a modulok és rétegek közötti adatfolyamot. </w:t>
+      </w:r>
+    </w:p>
+    <w:p>
+      <w:pPr>
+        <w:pStyle w:val="Listaszerbekezds"/>
+        <w:numPr>
+          <w:ilvl w:val="1"/>
+          <w:numId w:val="2"/>
+        </w:numPr>
+        <w:jc w:val="both"/>
+        <w:rPr>
+          <w:rFonts w:ascii="Times New Roman" w:hAnsi="Times New Roman" w:cs="Times New Roman"/>
+          <w:sz w:val="24"/>
+          <w:szCs w:val="24"/>
+        </w:rPr>
+      </w:pPr>
+      <w:hyperlink r:id="rId20" w:history="1">
+        <w:r>
+          <w:rPr>
+            <w:rStyle w:val="Hiperhivatkozs"/>
+          </w:rPr>
+          <w:t>https://www.npmjs.com/package/cors</w:t>
+        </w:r>
+      </w:hyperlink>
+    </w:p>
+    <w:p>
+      <w:pPr>
+        <w:pStyle w:val="Listaszerbekezds"/>
+        <w:numPr>
+          <w:ilvl w:val="0"/>
+          <w:numId w:val="2"/>
+        </w:numPr>
+        <w:jc w:val="both"/>
+        <w:rPr>
+          <w:rFonts w:ascii="Times New Roman" w:hAnsi="Times New Roman" w:cs="Times New Roman"/>
+          <w:sz w:val="24"/>
+          <w:szCs w:val="24"/>
+        </w:rPr>
+      </w:pPr>
+      <w:proofErr w:type="spellStart"/>
+      <w:r>
+        <w:rPr>
+          <w:rFonts w:ascii="Times New Roman" w:hAnsi="Times New Roman" w:cs="Times New Roman"/>
+          <w:sz w:val="24"/>
+          <w:szCs w:val="24"/>
+        </w:rPr>
+        <w:t>passport</w:t>
+      </w:r>
+      <w:proofErr w:type="spellEnd"/>
+    </w:p>
+    <w:p>
+      <w:pPr>
+        <w:pStyle w:val="Listaszerbekezds"/>
+        <w:numPr>
+          <w:ilvl w:val="1"/>
+          <w:numId w:val="2"/>
+        </w:numPr>
+        <w:jc w:val="both"/>
+        <w:rPr>
+          <w:rFonts w:ascii="Times New Roman" w:hAnsi="Times New Roman" w:cs="Times New Roman"/>
+          <w:sz w:val="24"/>
+          <w:szCs w:val="24"/>
+        </w:rPr>
+      </w:pPr>
+      <w:r>
+        <w:rPr>
+          <w:rFonts w:ascii="Times New Roman" w:hAnsi="Times New Roman" w:cs="Times New Roman"/>
+          <w:sz w:val="24"/>
+          <w:szCs w:val="24"/>
+        </w:rPr>
+        <w:t xml:space="preserve">Express.js kompatibilis </w:t>
+      </w:r>
+      <w:proofErr w:type="spellStart"/>
+      <w:r>
+        <w:rPr>
+          <w:rFonts w:ascii="Times New Roman" w:hAnsi="Times New Roman" w:cs="Times New Roman"/>
+          <w:sz w:val="24"/>
+          <w:szCs w:val="24"/>
+        </w:rPr>
+        <w:t>middleware</w:t>
+      </w:r>
+      <w:proofErr w:type="spellEnd"/>
+      <w:r>
+        <w:rPr>
+          <w:rFonts w:ascii="Times New Roman" w:hAnsi="Times New Roman" w:cs="Times New Roman"/>
+          <w:sz w:val="24"/>
+          <w:szCs w:val="24"/>
+        </w:rPr>
+        <w:t xml:space="preserve"> felhasználói </w:t>
+      </w:r>
+      <w:proofErr w:type="spellStart"/>
+      <w:r>
+        <w:rPr>
+          <w:rFonts w:ascii="Times New Roman" w:hAnsi="Times New Roman" w:cs="Times New Roman"/>
+          <w:sz w:val="24"/>
+          <w:szCs w:val="24"/>
+        </w:rPr>
+        <w:t>autentikációra</w:t>
+      </w:r>
+      <w:proofErr w:type="spellEnd"/>
+      <w:r>
+        <w:rPr>
+          <w:rFonts w:ascii="Times New Roman" w:hAnsi="Times New Roman" w:cs="Times New Roman"/>
+          <w:sz w:val="24"/>
+          <w:szCs w:val="24"/>
+        </w:rPr>
+        <w:t xml:space="preserve">. Különböző előre definiált </w:t>
       </w:r>
       <w:proofErr w:type="spellStart"/>
       <w:r>
@@ -1495,9 +1831,72 @@
           <w:sz w:val="24"/>
           <w:szCs w:val="24"/>
         </w:rPr>
-        <w:t>npm</w:t>
-      </w:r>
-      <w:proofErr w:type="spellEnd"/>
+        <w:t>Strategy</w:t>
+      </w:r>
+      <w:proofErr w:type="spellEnd"/>
+      <w:r>
+        <w:rPr>
+          <w:rFonts w:ascii="Times New Roman" w:hAnsi="Times New Roman" w:cs="Times New Roman"/>
+          <w:sz w:val="24"/>
+          <w:szCs w:val="24"/>
+        </w:rPr>
+        <w:t xml:space="preserve"> található meg benne, amikkel elérhetőek a legnépszerűbb közösségi belépési módszerek, mint a Facebook, Google, vagy az </w:t>
+      </w:r>
+      <w:proofErr w:type="spellStart"/>
+      <w:r>
+        <w:rPr>
+          <w:rFonts w:ascii="Times New Roman" w:hAnsi="Times New Roman" w:cs="Times New Roman"/>
+          <w:sz w:val="24"/>
+          <w:szCs w:val="24"/>
+        </w:rPr>
+        <w:t>Instagram</w:t>
+      </w:r>
+      <w:proofErr w:type="spellEnd"/>
+      <w:r>
+        <w:rPr>
+          <w:rFonts w:ascii="Times New Roman" w:hAnsi="Times New Roman" w:cs="Times New Roman"/>
+          <w:sz w:val="24"/>
+          <w:szCs w:val="24"/>
+        </w:rPr>
+        <w:t xml:space="preserve">. JWT ( </w:t>
+      </w:r>
+      <w:proofErr w:type="spellStart"/>
+      <w:r>
+        <w:rPr>
+          <w:rFonts w:ascii="Times New Roman" w:hAnsi="Times New Roman" w:cs="Times New Roman"/>
+          <w:sz w:val="24"/>
+          <w:szCs w:val="24"/>
+        </w:rPr>
+        <w:t>Json</w:t>
+      </w:r>
+      <w:proofErr w:type="spellEnd"/>
+      <w:r>
+        <w:rPr>
+          <w:rFonts w:ascii="Times New Roman" w:hAnsi="Times New Roman" w:cs="Times New Roman"/>
+          <w:sz w:val="24"/>
+          <w:szCs w:val="24"/>
+        </w:rPr>
+        <w:t xml:space="preserve"> Web </w:t>
+      </w:r>
+      <w:proofErr w:type="spellStart"/>
+      <w:r>
+        <w:rPr>
+          <w:rFonts w:ascii="Times New Roman" w:hAnsi="Times New Roman" w:cs="Times New Roman"/>
+          <w:sz w:val="24"/>
+          <w:szCs w:val="24"/>
+        </w:rPr>
+        <w:t>Token</w:t>
+      </w:r>
+      <w:proofErr w:type="spellEnd"/>
+      <w:r>
+        <w:rPr>
+          <w:rFonts w:ascii="Times New Roman" w:hAnsi="Times New Roman" w:cs="Times New Roman"/>
+          <w:sz w:val="24"/>
+          <w:szCs w:val="24"/>
+        </w:rPr>
+        <w:t xml:space="preserve">) alapú, ami azt jelenti, hogy ha a belépési kérés </w:t>
+      </w:r>
+      <w:proofErr w:type="spellStart"/>
       <w:r>
         <w:rPr>
           <w:rFonts w:ascii="Times New Roman" w:hAnsi="Times New Roman" w:cs="Times New Roman"/>
@@ -1505,53 +1904,343 @@
           <w:sz w:val="24"/>
           <w:szCs w:val="24"/>
         </w:rPr>
+        <w:t>request</w:t>
+      </w:r>
+      <w:proofErr w:type="spellEnd"/>
+      <w:r>
+        <w:rPr>
+          <w:rFonts w:ascii="Times New Roman" w:hAnsi="Times New Roman" w:cs="Times New Roman"/>
+          <w:sz w:val="24"/>
+          <w:szCs w:val="24"/>
+        </w:rPr>
+        <w:t xml:space="preserve"> sikeres, akkor a </w:t>
+      </w:r>
+      <w:proofErr w:type="gramStart"/>
+      <w:r>
+        <w:rPr>
+          <w:rFonts w:ascii="Times New Roman" w:hAnsi="Times New Roman" w:cs="Times New Roman"/>
+          <w:sz w:val="24"/>
+          <w:szCs w:val="24"/>
+        </w:rPr>
+        <w:t>rendszer</w:t>
+      </w:r>
+      <w:proofErr w:type="gramEnd"/>
+      <w:r>
+        <w:rPr>
+          <w:rFonts w:ascii="Times New Roman" w:hAnsi="Times New Roman" w:cs="Times New Roman"/>
+          <w:sz w:val="24"/>
+          <w:szCs w:val="24"/>
+        </w:rPr>
+        <w:t xml:space="preserve"> amit használunk a válaszban egy JWT-t küld </w:t>
+      </w:r>
+      <w:proofErr w:type="spellStart"/>
+      <w:r>
+        <w:rPr>
+          <w:rFonts w:ascii="Times New Roman" w:hAnsi="Times New Roman" w:cs="Times New Roman"/>
+          <w:i/>
+          <w:sz w:val="24"/>
+          <w:szCs w:val="24"/>
+        </w:rPr>
+        <w:t>response</w:t>
+      </w:r>
+      <w:proofErr w:type="spellEnd"/>
+      <w:r>
+        <w:rPr>
+          <w:rFonts w:ascii="Times New Roman" w:hAnsi="Times New Roman" w:cs="Times New Roman"/>
+          <w:sz w:val="24"/>
+          <w:szCs w:val="24"/>
+        </w:rPr>
+        <w:t xml:space="preserve"> benne a felhasználó adataival, és a belépésre való jogosultsággal.</w:t>
+      </w:r>
+    </w:p>
+    <w:p>
+      <w:pPr>
+        <w:pStyle w:val="Listaszerbekezds"/>
+        <w:numPr>
+          <w:ilvl w:val="1"/>
+          <w:numId w:val="2"/>
+        </w:numPr>
+        <w:jc w:val="both"/>
+        <w:rPr>
+          <w:rFonts w:ascii="Times New Roman" w:hAnsi="Times New Roman" w:cs="Times New Roman"/>
+          <w:sz w:val="24"/>
+          <w:szCs w:val="24"/>
+        </w:rPr>
+      </w:pPr>
+      <w:hyperlink r:id="rId21" w:history="1">
+        <w:r>
+          <w:rPr>
+            <w:rStyle w:val="Hiperhivatkozs"/>
+          </w:rPr>
+          <w:t>https://www.npmjs.com/package/passport</w:t>
+        </w:r>
+      </w:hyperlink>
+    </w:p>
+    <w:p>
+      <w:pPr>
+        <w:pStyle w:val="Listaszerbekezds"/>
+        <w:numPr>
+          <w:ilvl w:val="0"/>
+          <w:numId w:val="2"/>
+        </w:numPr>
+        <w:jc w:val="both"/>
+        <w:rPr>
+          <w:rFonts w:ascii="Times New Roman" w:hAnsi="Times New Roman" w:cs="Times New Roman"/>
+          <w:sz w:val="24"/>
+          <w:szCs w:val="24"/>
+        </w:rPr>
+      </w:pPr>
+      <w:proofErr w:type="spellStart"/>
+      <w:r>
+        <w:rPr>
+          <w:rFonts w:ascii="Times New Roman" w:hAnsi="Times New Roman" w:cs="Times New Roman"/>
+          <w:sz w:val="24"/>
+          <w:szCs w:val="24"/>
+        </w:rPr>
+        <w:t>chalk</w:t>
+      </w:r>
+      <w:proofErr w:type="spellEnd"/>
+    </w:p>
+    <w:p>
+      <w:pPr>
+        <w:pStyle w:val="Listaszerbekezds"/>
+        <w:numPr>
+          <w:ilvl w:val="1"/>
+          <w:numId w:val="2"/>
+        </w:numPr>
+        <w:jc w:val="both"/>
+        <w:rPr>
+          <w:rFonts w:ascii="Times New Roman" w:hAnsi="Times New Roman" w:cs="Times New Roman"/>
+          <w:sz w:val="24"/>
+          <w:szCs w:val="24"/>
+        </w:rPr>
+      </w:pPr>
+      <w:r>
+        <w:rPr>
+          <w:rFonts w:ascii="Times New Roman" w:hAnsi="Times New Roman" w:cs="Times New Roman"/>
+          <w:sz w:val="24"/>
+          <w:szCs w:val="24"/>
+        </w:rPr>
+        <w:t xml:space="preserve">Segítségével tudunk különböző színekkel üzeneteket kiírni a terminál képernyőjére, ezáltal elkülöníteni az eltérő üzeneteket. </w:t>
+      </w:r>
+    </w:p>
+    <w:p>
+      <w:pPr>
+        <w:pStyle w:val="Listaszerbekezds"/>
+        <w:numPr>
+          <w:ilvl w:val="1"/>
+          <w:numId w:val="2"/>
+        </w:numPr>
+        <w:jc w:val="both"/>
+        <w:rPr>
+          <w:rFonts w:ascii="Times New Roman" w:hAnsi="Times New Roman" w:cs="Times New Roman"/>
+          <w:sz w:val="24"/>
+          <w:szCs w:val="24"/>
+        </w:rPr>
+      </w:pPr>
+      <w:hyperlink r:id="rId22" w:history="1">
+        <w:r>
+          <w:rPr>
+            <w:rStyle w:val="Hiperhivatkozs"/>
+          </w:rPr>
+          <w:t>https://www.npmjs.com/package/chalk</w:t>
+        </w:r>
+      </w:hyperlink>
+    </w:p>
+    <w:p>
+      <w:pPr>
+        <w:pStyle w:val="Listaszerbekezds"/>
+        <w:numPr>
+          <w:ilvl w:val="0"/>
+          <w:numId w:val="2"/>
+        </w:numPr>
+        <w:jc w:val="both"/>
+        <w:rPr>
+          <w:rFonts w:ascii="Times New Roman" w:hAnsi="Times New Roman" w:cs="Times New Roman"/>
+          <w:sz w:val="24"/>
+          <w:szCs w:val="24"/>
+        </w:rPr>
+      </w:pPr>
+      <w:proofErr w:type="spellStart"/>
+      <w:r>
+        <w:rPr>
+          <w:rFonts w:ascii="Times New Roman" w:hAnsi="Times New Roman" w:cs="Times New Roman"/>
+          <w:sz w:val="24"/>
+          <w:szCs w:val="24"/>
+        </w:rPr>
+        <w:t>bodyParser</w:t>
+      </w:r>
+      <w:proofErr w:type="spellEnd"/>
+    </w:p>
+    <w:p>
+      <w:pPr>
+        <w:pStyle w:val="Listaszerbekezds"/>
+        <w:numPr>
+          <w:ilvl w:val="1"/>
+          <w:numId w:val="2"/>
+        </w:numPr>
+        <w:jc w:val="both"/>
+        <w:rPr>
+          <w:rFonts w:ascii="Times New Roman" w:hAnsi="Times New Roman" w:cs="Times New Roman"/>
+          <w:sz w:val="24"/>
+          <w:szCs w:val="24"/>
+        </w:rPr>
+      </w:pPr>
+      <w:r>
+        <w:rPr>
+          <w:rFonts w:ascii="Times New Roman" w:hAnsi="Times New Roman" w:cs="Times New Roman"/>
+          <w:sz w:val="24"/>
+          <w:szCs w:val="24"/>
+        </w:rPr>
+        <w:t>Átalakítja a szerver felé beérkező kéréseket.</w:t>
+      </w:r>
+    </w:p>
+    <w:p>
+      <w:pPr>
+        <w:pStyle w:val="Listaszerbekezds"/>
+        <w:numPr>
+          <w:ilvl w:val="1"/>
+          <w:numId w:val="2"/>
+        </w:numPr>
+        <w:jc w:val="both"/>
+        <w:rPr>
+          <w:rFonts w:ascii="Times New Roman" w:hAnsi="Times New Roman" w:cs="Times New Roman"/>
+          <w:sz w:val="24"/>
+          <w:szCs w:val="24"/>
+        </w:rPr>
+      </w:pPr>
+      <w:hyperlink r:id="rId23" w:history="1">
+        <w:r>
+          <w:rPr>
+            <w:rStyle w:val="Hiperhivatkozs"/>
+          </w:rPr>
+          <w:t>https://www.npmjs.com/package/body-parser</w:t>
+        </w:r>
+      </w:hyperlink>
+    </w:p>
+    <w:p>
+      <w:pPr>
+        <w:pStyle w:val="Listaszerbekezds"/>
+        <w:ind w:left="2007"/>
+        <w:jc w:val="both"/>
+        <w:rPr>
+          <w:rFonts w:ascii="Times New Roman" w:hAnsi="Times New Roman" w:cs="Times New Roman"/>
+          <w:sz w:val="24"/>
+          <w:szCs w:val="24"/>
+        </w:rPr>
+      </w:pPr>
+    </w:p>
+    <w:p>
+      <w:pPr>
+        <w:pStyle w:val="Listaszerbekezds"/>
+        <w:numPr>
+          <w:ilvl w:val="0"/>
+          <w:numId w:val="2"/>
+        </w:numPr>
+        <w:jc w:val="both"/>
+        <w:rPr>
+          <w:rFonts w:ascii="Times New Roman" w:hAnsi="Times New Roman" w:cs="Times New Roman"/>
+          <w:sz w:val="24"/>
+          <w:szCs w:val="24"/>
+        </w:rPr>
+      </w:pPr>
+      <w:proofErr w:type="spellStart"/>
+      <w:r>
+        <w:rPr>
+          <w:rFonts w:ascii="Times New Roman" w:hAnsi="Times New Roman" w:cs="Times New Roman"/>
+          <w:sz w:val="24"/>
+          <w:szCs w:val="24"/>
+        </w:rPr>
+        <w:lastRenderedPageBreak/>
+        <w:t>Sequelize</w:t>
+      </w:r>
+      <w:proofErr w:type="spellEnd"/>
+    </w:p>
+    <w:p>
+      <w:pPr>
+        <w:pStyle w:val="Listaszerbekezds"/>
+        <w:numPr>
+          <w:ilvl w:val="1"/>
+          <w:numId w:val="2"/>
+        </w:numPr>
+        <w:jc w:val="both"/>
+        <w:rPr>
+          <w:rFonts w:ascii="Times New Roman" w:hAnsi="Times New Roman" w:cs="Times New Roman"/>
+          <w:sz w:val="24"/>
+          <w:szCs w:val="24"/>
+        </w:rPr>
+      </w:pPr>
+      <w:r>
+        <w:rPr>
+          <w:rFonts w:ascii="Times New Roman" w:hAnsi="Times New Roman" w:cs="Times New Roman"/>
+          <w:sz w:val="24"/>
+          <w:szCs w:val="24"/>
+        </w:rPr>
+        <w:t xml:space="preserve">Többirányú </w:t>
+      </w:r>
+      <w:proofErr w:type="spellStart"/>
+      <w:r>
+        <w:rPr>
+          <w:rFonts w:ascii="Times New Roman" w:hAnsi="Times New Roman" w:cs="Times New Roman"/>
+          <w:i/>
+          <w:sz w:val="24"/>
+          <w:szCs w:val="24"/>
+        </w:rPr>
+        <w:t>Promise</w:t>
+      </w:r>
+      <w:proofErr w:type="spellEnd"/>
+      <w:r>
+        <w:rPr>
+          <w:rFonts w:ascii="Times New Roman" w:hAnsi="Times New Roman" w:cs="Times New Roman"/>
+          <w:sz w:val="24"/>
+          <w:szCs w:val="24"/>
+        </w:rPr>
+        <w:t xml:space="preserve"> alapú ORM (</w:t>
+      </w:r>
+      <w:proofErr w:type="spellStart"/>
+      <w:r>
+        <w:rPr>
+          <w:rFonts w:ascii="Times New Roman" w:hAnsi="Times New Roman" w:cs="Times New Roman"/>
+          <w:sz w:val="24"/>
+          <w:szCs w:val="24"/>
+        </w:rPr>
+        <w:t>Object</w:t>
+      </w:r>
+      <w:proofErr w:type="spellEnd"/>
+      <w:r>
+        <w:rPr>
+          <w:rFonts w:ascii="Times New Roman" w:hAnsi="Times New Roman" w:cs="Times New Roman"/>
+          <w:sz w:val="24"/>
+          <w:szCs w:val="24"/>
+        </w:rPr>
         <w:t xml:space="preserve"> </w:t>
       </w:r>
       <w:proofErr w:type="spellStart"/>
       <w:r>
         <w:rPr>
           <w:rFonts w:ascii="Times New Roman" w:hAnsi="Times New Roman" w:cs="Times New Roman"/>
-          <w:i/>
-          <w:sz w:val="24"/>
-          <w:szCs w:val="24"/>
-        </w:rPr>
-        <w:t>install</w:t>
-      </w:r>
-      <w:proofErr w:type="spellEnd"/>
-      <w:r>
-        <w:rPr>
-          <w:rFonts w:ascii="Times New Roman" w:hAnsi="Times New Roman" w:cs="Times New Roman"/>
-          <w:sz w:val="24"/>
-          <w:szCs w:val="24"/>
-        </w:rPr>
-        <w:t xml:space="preserve"> parancsot az </w:t>
-      </w:r>
-      <w:proofErr w:type="spellStart"/>
-      <w:r>
-        <w:rPr>
-          <w:rFonts w:ascii="Times New Roman" w:hAnsi="Times New Roman" w:cs="Times New Roman"/>
-          <w:sz w:val="24"/>
-          <w:szCs w:val="24"/>
-        </w:rPr>
-        <w:t>npm</w:t>
-      </w:r>
-      <w:proofErr w:type="spellEnd"/>
-      <w:r>
-        <w:rPr>
-          <w:rFonts w:ascii="Times New Roman" w:hAnsi="Times New Roman" w:cs="Times New Roman"/>
-          <w:sz w:val="24"/>
-          <w:szCs w:val="24"/>
-        </w:rPr>
-        <w:t xml:space="preserve"> (</w:t>
-      </w:r>
-      <w:proofErr w:type="spellStart"/>
-      <w:r>
-        <w:rPr>
-          <w:rFonts w:ascii="Times New Roman" w:hAnsi="Times New Roman" w:cs="Times New Roman"/>
-          <w:sz w:val="24"/>
-          <w:szCs w:val="24"/>
-        </w:rPr>
-        <w:t>node</w:t>
+          <w:sz w:val="24"/>
+          <w:szCs w:val="24"/>
+        </w:rPr>
+        <w:t>Relational</w:t>
+      </w:r>
+      <w:proofErr w:type="spellEnd"/>
+      <w:r>
+        <w:rPr>
+          <w:rFonts w:ascii="Times New Roman" w:hAnsi="Times New Roman" w:cs="Times New Roman"/>
+          <w:sz w:val="24"/>
+          <w:szCs w:val="24"/>
+        </w:rPr>
+        <w:t xml:space="preserve"> Management) kezelő a legelterjedtebb SQL (</w:t>
+      </w:r>
+      <w:proofErr w:type="spellStart"/>
+      <w:r>
+        <w:rPr>
+          <w:rFonts w:ascii="Times New Roman" w:hAnsi="Times New Roman" w:cs="Times New Roman"/>
+          <w:sz w:val="24"/>
+          <w:szCs w:val="24"/>
+        </w:rPr>
+        <w:t>Structured</w:t>
       </w:r>
       <w:proofErr w:type="spellEnd"/>
       <w:r>
@@ -1569,7 +2258,7 @@
           <w:sz w:val="24"/>
           <w:szCs w:val="24"/>
         </w:rPr>
-        <w:t>package</w:t>
+        <w:t>Query</w:t>
       </w:r>
       <w:proofErr w:type="spellEnd"/>
       <w:r>
@@ -1587,443 +2276,571 @@
           <w:sz w:val="24"/>
           <w:szCs w:val="24"/>
         </w:rPr>
-        <w:t>manager</w:t>
-      </w:r>
-      <w:proofErr w:type="spellEnd"/>
-      <w:r>
-        <w:rPr>
-          <w:rFonts w:ascii="Times New Roman" w:hAnsi="Times New Roman" w:cs="Times New Roman"/>
-          <w:sz w:val="24"/>
-          <w:szCs w:val="24"/>
-        </w:rPr>
-        <w:t>)</w:t>
-      </w:r>
-      <w:r>
-        <w:rPr>
-          <w:rFonts w:ascii="Times New Roman" w:hAnsi="Times New Roman" w:cs="Times New Roman"/>
-          <w:sz w:val="24"/>
-          <w:szCs w:val="24"/>
-        </w:rPr>
-        <w:t xml:space="preserve"> felolvassa a </w:t>
-      </w:r>
-      <w:proofErr w:type="spellStart"/>
-      <w:r>
-        <w:rPr>
-          <w:rFonts w:ascii="Times New Roman" w:hAnsi="Times New Roman" w:cs="Times New Roman"/>
-          <w:i/>
-          <w:sz w:val="24"/>
-          <w:szCs w:val="24"/>
-        </w:rPr>
-        <w:t>package.json</w:t>
-      </w:r>
-      <w:proofErr w:type="spellEnd"/>
-      <w:r>
-        <w:rPr>
-          <w:rFonts w:ascii="Times New Roman" w:hAnsi="Times New Roman" w:cs="Times New Roman"/>
-          <w:i/>
-          <w:sz w:val="24"/>
-          <w:szCs w:val="24"/>
-        </w:rPr>
-        <w:t xml:space="preserve"> </w:t>
-      </w:r>
-      <w:proofErr w:type="spellStart"/>
-      <w:r>
-        <w:rPr>
-          <w:rFonts w:ascii="Times New Roman" w:hAnsi="Times New Roman" w:cs="Times New Roman"/>
-          <w:i/>
-          <w:sz w:val="24"/>
-          <w:szCs w:val="24"/>
-        </w:rPr>
-        <w:t>dependencies</w:t>
-      </w:r>
-      <w:proofErr w:type="spellEnd"/>
-      <w:r>
-        <w:rPr>
-          <w:rFonts w:ascii="Times New Roman" w:hAnsi="Times New Roman" w:cs="Times New Roman"/>
-          <w:sz w:val="24"/>
-          <w:szCs w:val="24"/>
-        </w:rPr>
-        <w:t xml:space="preserve"> alatt lévő listát, és </w:t>
-      </w:r>
-      <w:r>
-        <w:rPr>
-          <w:rFonts w:ascii="Times New Roman" w:hAnsi="Times New Roman" w:cs="Times New Roman"/>
-          <w:sz w:val="24"/>
-          <w:szCs w:val="24"/>
-        </w:rPr>
-        <w:t>feltelep</w:t>
-      </w:r>
-      <w:r>
-        <w:rPr>
-          <w:rFonts w:ascii="Times New Roman" w:hAnsi="Times New Roman" w:cs="Times New Roman"/>
-          <w:sz w:val="24"/>
-          <w:szCs w:val="24"/>
-        </w:rPr>
-        <w:t>íti mindegyiket.</w:t>
+        <w:t>Language</w:t>
+      </w:r>
+      <w:proofErr w:type="spellEnd"/>
+      <w:r>
+        <w:rPr>
+          <w:rFonts w:ascii="Times New Roman" w:hAnsi="Times New Roman" w:cs="Times New Roman"/>
+          <w:sz w:val="24"/>
+          <w:szCs w:val="24"/>
+        </w:rPr>
+        <w:t xml:space="preserve">) verziókhoz, mint a </w:t>
+      </w:r>
+      <w:proofErr w:type="spellStart"/>
+      <w:r>
+        <w:rPr>
+          <w:rFonts w:ascii="Times New Roman" w:hAnsi="Times New Roman" w:cs="Times New Roman"/>
+          <w:sz w:val="24"/>
+          <w:szCs w:val="24"/>
+        </w:rPr>
+        <w:t>Posgres</w:t>
+      </w:r>
+      <w:proofErr w:type="spellEnd"/>
+      <w:r>
+        <w:rPr>
+          <w:rFonts w:ascii="Times New Roman" w:hAnsi="Times New Roman" w:cs="Times New Roman"/>
+          <w:sz w:val="24"/>
+          <w:szCs w:val="24"/>
+        </w:rPr>
+        <w:t xml:space="preserve">, </w:t>
+      </w:r>
+      <w:proofErr w:type="spellStart"/>
+      <w:r>
+        <w:rPr>
+          <w:rFonts w:ascii="Times New Roman" w:hAnsi="Times New Roman" w:cs="Times New Roman"/>
+          <w:sz w:val="24"/>
+          <w:szCs w:val="24"/>
+        </w:rPr>
+        <w:t>MySQL</w:t>
+      </w:r>
+      <w:proofErr w:type="spellEnd"/>
+      <w:r>
+        <w:rPr>
+          <w:rFonts w:ascii="Times New Roman" w:hAnsi="Times New Roman" w:cs="Times New Roman"/>
+          <w:sz w:val="24"/>
+          <w:szCs w:val="24"/>
+        </w:rPr>
+        <w:t xml:space="preserve">, </w:t>
+      </w:r>
+      <w:proofErr w:type="spellStart"/>
+      <w:r>
+        <w:rPr>
+          <w:rFonts w:ascii="Times New Roman" w:hAnsi="Times New Roman" w:cs="Times New Roman"/>
+          <w:sz w:val="24"/>
+          <w:szCs w:val="24"/>
+        </w:rPr>
+        <w:t>MariDB</w:t>
+      </w:r>
+      <w:proofErr w:type="spellEnd"/>
+      <w:r>
+        <w:rPr>
+          <w:rFonts w:ascii="Times New Roman" w:hAnsi="Times New Roman" w:cs="Times New Roman"/>
+          <w:sz w:val="24"/>
+          <w:szCs w:val="24"/>
+        </w:rPr>
+        <w:t>.</w:t>
+      </w:r>
+    </w:p>
+    <w:p>
+      <w:pPr>
+        <w:pStyle w:val="Listaszerbekezds"/>
+        <w:numPr>
+          <w:ilvl w:val="0"/>
+          <w:numId w:val="2"/>
+        </w:numPr>
+        <w:jc w:val="both"/>
+        <w:rPr>
+          <w:rFonts w:ascii="Times New Roman" w:hAnsi="Times New Roman" w:cs="Times New Roman"/>
+          <w:sz w:val="24"/>
+          <w:szCs w:val="24"/>
+        </w:rPr>
+      </w:pPr>
+      <w:proofErr w:type="spellStart"/>
+      <w:r>
+        <w:rPr>
+          <w:rFonts w:ascii="Times New Roman" w:hAnsi="Times New Roman" w:cs="Times New Roman"/>
+          <w:sz w:val="24"/>
+          <w:szCs w:val="24"/>
+        </w:rPr>
+        <w:t>concurrently</w:t>
+      </w:r>
+      <w:proofErr w:type="spellEnd"/>
+    </w:p>
+    <w:p>
+      <w:pPr>
+        <w:pStyle w:val="Listaszerbekezds"/>
+        <w:numPr>
+          <w:ilvl w:val="1"/>
+          <w:numId w:val="2"/>
+        </w:numPr>
+        <w:jc w:val="both"/>
+        <w:rPr>
+          <w:rFonts w:ascii="Times New Roman" w:hAnsi="Times New Roman" w:cs="Times New Roman"/>
+          <w:sz w:val="24"/>
+          <w:szCs w:val="24"/>
+        </w:rPr>
+      </w:pPr>
+      <w:r>
+        <w:rPr>
+          <w:rFonts w:ascii="Times New Roman" w:hAnsi="Times New Roman" w:cs="Times New Roman"/>
+          <w:sz w:val="24"/>
+          <w:szCs w:val="24"/>
+        </w:rPr>
+        <w:t>Segítségével több CLI parancsot tudunk futtatni egyszerre, egyidőben. A szakdolgozat alapján elkészült alkalmazás esetén egyszerre egy parancs segítségével indul mind a server és a kliens alkalmazás is.</w:t>
+      </w:r>
+    </w:p>
+    <w:p>
+      <w:pPr>
+        <w:pStyle w:val="Listaszerbekezds"/>
+        <w:numPr>
+          <w:ilvl w:val="1"/>
+          <w:numId w:val="2"/>
+        </w:numPr>
+        <w:jc w:val="both"/>
+        <w:rPr>
+          <w:rFonts w:ascii="Times New Roman" w:hAnsi="Times New Roman" w:cs="Times New Roman"/>
+          <w:sz w:val="24"/>
+          <w:szCs w:val="24"/>
+        </w:rPr>
+      </w:pPr>
+      <w:hyperlink r:id="rId24" w:history="1">
+        <w:r>
+          <w:rPr>
+            <w:rStyle w:val="Hiperhivatkozs"/>
+          </w:rPr>
+          <w:t>https://www.npmjs.com/package/concurrently</w:t>
+        </w:r>
+      </w:hyperlink>
+    </w:p>
+    <w:p>
+      <w:pPr>
+        <w:pStyle w:val="Listaszerbekezds"/>
+        <w:numPr>
+          <w:ilvl w:val="0"/>
+          <w:numId w:val="2"/>
+        </w:numPr>
+        <w:jc w:val="both"/>
+        <w:rPr>
+          <w:rFonts w:ascii="Times New Roman" w:hAnsi="Times New Roman" w:cs="Times New Roman"/>
+          <w:sz w:val="24"/>
+          <w:szCs w:val="24"/>
+        </w:rPr>
+      </w:pPr>
+      <w:r>
+        <w:rPr>
+          <w:rFonts w:ascii="Times New Roman" w:hAnsi="Times New Roman" w:cs="Times New Roman"/>
+          <w:sz w:val="24"/>
+          <w:szCs w:val="24"/>
+        </w:rPr>
+        <w:t>mysql2</w:t>
+      </w:r>
+    </w:p>
+    <w:p>
+      <w:pPr>
+        <w:pStyle w:val="Listaszerbekezds"/>
+        <w:numPr>
+          <w:ilvl w:val="1"/>
+          <w:numId w:val="2"/>
+        </w:numPr>
+        <w:jc w:val="both"/>
+        <w:rPr>
+          <w:rFonts w:ascii="Times New Roman" w:hAnsi="Times New Roman" w:cs="Times New Roman"/>
+          <w:sz w:val="24"/>
+          <w:szCs w:val="24"/>
+        </w:rPr>
+      </w:pPr>
+      <w:r>
+        <w:rPr>
+          <w:rFonts w:ascii="Times New Roman" w:hAnsi="Times New Roman" w:cs="Times New Roman"/>
+          <w:sz w:val="24"/>
+          <w:szCs w:val="24"/>
+        </w:rPr>
+        <w:t xml:space="preserve">Gyorsaságot előnyben részesítő </w:t>
+      </w:r>
+      <w:proofErr w:type="spellStart"/>
+      <w:r>
+        <w:rPr>
+          <w:rFonts w:ascii="Times New Roman" w:hAnsi="Times New Roman" w:cs="Times New Roman"/>
+          <w:sz w:val="24"/>
+          <w:szCs w:val="24"/>
+        </w:rPr>
+        <w:t>mysql</w:t>
+      </w:r>
+      <w:proofErr w:type="spellEnd"/>
+      <w:r>
+        <w:rPr>
+          <w:rFonts w:ascii="Times New Roman" w:hAnsi="Times New Roman" w:cs="Times New Roman"/>
+          <w:sz w:val="24"/>
+          <w:szCs w:val="24"/>
+        </w:rPr>
+        <w:t xml:space="preserve"> kliens.</w:t>
+      </w:r>
+    </w:p>
+    <w:p>
+      <w:pPr>
+        <w:pStyle w:val="Listaszerbekezds"/>
+        <w:numPr>
+          <w:ilvl w:val="1"/>
+          <w:numId w:val="2"/>
+        </w:numPr>
+        <w:jc w:val="both"/>
+        <w:rPr>
+          <w:rFonts w:ascii="Times New Roman" w:hAnsi="Times New Roman" w:cs="Times New Roman"/>
+          <w:sz w:val="24"/>
+          <w:szCs w:val="24"/>
+        </w:rPr>
+      </w:pPr>
+      <w:hyperlink r:id="rId25" w:history="1">
+        <w:r>
+          <w:rPr>
+            <w:rStyle w:val="Hiperhivatkozs"/>
+          </w:rPr>
+          <w:t>https://www.npmjs.com/package/mysql2</w:t>
+        </w:r>
+      </w:hyperlink>
+    </w:p>
+    <w:p>
+      <w:pPr>
+        <w:pStyle w:val="Listaszerbekezds"/>
+        <w:numPr>
+          <w:ilvl w:val="0"/>
+          <w:numId w:val="2"/>
+        </w:numPr>
+        <w:jc w:val="both"/>
+        <w:rPr>
+          <w:rFonts w:ascii="Times New Roman" w:hAnsi="Times New Roman" w:cs="Times New Roman"/>
+          <w:sz w:val="24"/>
+          <w:szCs w:val="24"/>
+        </w:rPr>
+      </w:pPr>
+      <w:proofErr w:type="spellStart"/>
+      <w:r>
+        <w:rPr>
+          <w:rFonts w:ascii="Times New Roman" w:hAnsi="Times New Roman" w:cs="Times New Roman"/>
+          <w:sz w:val="24"/>
+          <w:szCs w:val="24"/>
+        </w:rPr>
+        <w:t>nodemon</w:t>
+      </w:r>
+      <w:proofErr w:type="spellEnd"/>
+    </w:p>
+    <w:p>
+      <w:pPr>
+        <w:pStyle w:val="Listaszerbekezds"/>
+        <w:numPr>
+          <w:ilvl w:val="1"/>
+          <w:numId w:val="2"/>
+        </w:numPr>
+        <w:jc w:val="both"/>
+        <w:rPr>
+          <w:rFonts w:ascii="Times New Roman" w:hAnsi="Times New Roman" w:cs="Times New Roman"/>
+          <w:sz w:val="24"/>
+          <w:szCs w:val="24"/>
+        </w:rPr>
+      </w:pPr>
+      <w:r>
+        <w:rPr>
+          <w:rFonts w:ascii="Times New Roman" w:hAnsi="Times New Roman" w:cs="Times New Roman"/>
+          <w:sz w:val="24"/>
+          <w:szCs w:val="24"/>
+        </w:rPr>
+        <w:t xml:space="preserve">Minden a szerver fájlt ért változtatás után újra indítja a szervert az új frissítésekkel. </w:t>
+      </w:r>
+    </w:p>
+    <w:p>
+      <w:pPr>
+        <w:pStyle w:val="Listaszerbekezds"/>
+        <w:numPr>
+          <w:ilvl w:val="1"/>
+          <w:numId w:val="2"/>
+        </w:numPr>
+        <w:jc w:val="both"/>
+        <w:rPr>
+          <w:rFonts w:ascii="Times New Roman" w:hAnsi="Times New Roman" w:cs="Times New Roman"/>
+          <w:sz w:val="24"/>
+          <w:szCs w:val="24"/>
+        </w:rPr>
+      </w:pPr>
+      <w:hyperlink r:id="rId26" w:history="1">
+        <w:r>
+          <w:rPr>
+            <w:rStyle w:val="Hiperhivatkozs"/>
+          </w:rPr>
+          <w:t>https://www.npmjs.com/package/nodemon</w:t>
+        </w:r>
+      </w:hyperlink>
+    </w:p>
+    <w:p>
+      <w:pPr>
+        <w:ind w:left="708"/>
+        <w:jc w:val="both"/>
+        <w:rPr>
+          <w:rFonts w:ascii="Times New Roman" w:hAnsi="Times New Roman" w:cs="Times New Roman"/>
+          <w:sz w:val="24"/>
+          <w:szCs w:val="24"/>
+        </w:rPr>
+      </w:pPr>
+      <w:r>
+        <w:rPr>
+          <w:rFonts w:ascii="Times New Roman" w:hAnsi="Times New Roman" w:cs="Times New Roman"/>
+          <w:sz w:val="24"/>
+          <w:szCs w:val="24"/>
+        </w:rPr>
+        <w:t>Frontend:</w:t>
+      </w:r>
+    </w:p>
+    <w:p>
+      <w:pPr>
+        <w:pStyle w:val="Listaszerbekezds"/>
+        <w:numPr>
+          <w:ilvl w:val="0"/>
+          <w:numId w:val="3"/>
+        </w:numPr>
+        <w:ind w:left="1276"/>
+        <w:jc w:val="both"/>
+        <w:rPr>
+          <w:rFonts w:ascii="Times New Roman" w:hAnsi="Times New Roman" w:cs="Times New Roman"/>
+          <w:sz w:val="24"/>
+          <w:szCs w:val="24"/>
+        </w:rPr>
+      </w:pPr>
+      <w:proofErr w:type="spellStart"/>
+      <w:r>
+        <w:rPr>
+          <w:rFonts w:ascii="Times New Roman" w:hAnsi="Times New Roman" w:cs="Times New Roman"/>
+          <w:sz w:val="24"/>
+          <w:szCs w:val="24"/>
+        </w:rPr>
+        <w:t>Material-ui</w:t>
+      </w:r>
+      <w:proofErr w:type="spellEnd"/>
+    </w:p>
+    <w:p>
+      <w:pPr>
+        <w:pStyle w:val="Listaszerbekezds"/>
+        <w:numPr>
+          <w:ilvl w:val="1"/>
+          <w:numId w:val="3"/>
+        </w:numPr>
+        <w:jc w:val="both"/>
+        <w:rPr>
+          <w:rFonts w:ascii="Times New Roman" w:hAnsi="Times New Roman" w:cs="Times New Roman"/>
+          <w:sz w:val="24"/>
+          <w:szCs w:val="24"/>
+        </w:rPr>
+      </w:pPr>
+      <w:r>
+        <w:rPr>
+          <w:rFonts w:ascii="Times New Roman" w:hAnsi="Times New Roman" w:cs="Times New Roman"/>
+          <w:sz w:val="24"/>
+          <w:szCs w:val="24"/>
+        </w:rPr>
+        <w:t xml:space="preserve">Google által fejlesztett </w:t>
+      </w:r>
+      <w:proofErr w:type="spellStart"/>
+      <w:r>
+        <w:rPr>
+          <w:rFonts w:ascii="Times New Roman" w:hAnsi="Times New Roman" w:cs="Times New Roman"/>
+          <w:sz w:val="24"/>
+          <w:szCs w:val="24"/>
+        </w:rPr>
+        <w:t>React</w:t>
+      </w:r>
+      <w:proofErr w:type="spellEnd"/>
+      <w:r>
+        <w:rPr>
+          <w:rFonts w:ascii="Times New Roman" w:hAnsi="Times New Roman" w:cs="Times New Roman"/>
+          <w:sz w:val="24"/>
+          <w:szCs w:val="24"/>
+        </w:rPr>
+        <w:t xml:space="preserve"> komponensek gyűjteménye.</w:t>
+      </w:r>
+    </w:p>
+    <w:p>
+      <w:pPr>
+        <w:pStyle w:val="Listaszerbekezds"/>
+        <w:numPr>
+          <w:ilvl w:val="1"/>
+          <w:numId w:val="3"/>
+        </w:numPr>
+        <w:jc w:val="both"/>
+        <w:rPr>
+          <w:rFonts w:ascii="Times New Roman" w:hAnsi="Times New Roman" w:cs="Times New Roman"/>
+          <w:sz w:val="24"/>
+          <w:szCs w:val="24"/>
+        </w:rPr>
+      </w:pPr>
+      <w:hyperlink r:id="rId27" w:history="1">
+        <w:r>
+          <w:rPr>
+            <w:rStyle w:val="Hiperhivatkozs"/>
+          </w:rPr>
+          <w:t>https://www.npmjs.com/package/@material-ui/core</w:t>
+        </w:r>
+      </w:hyperlink>
+    </w:p>
+    <w:p>
+      <w:pPr>
+        <w:pStyle w:val="Listaszerbekezds"/>
+        <w:numPr>
+          <w:ilvl w:val="0"/>
+          <w:numId w:val="3"/>
+        </w:numPr>
+        <w:ind w:left="1276"/>
+        <w:jc w:val="both"/>
+        <w:rPr>
+          <w:rFonts w:ascii="Times New Roman" w:hAnsi="Times New Roman" w:cs="Times New Roman"/>
+          <w:sz w:val="24"/>
+          <w:szCs w:val="24"/>
+        </w:rPr>
+      </w:pPr>
+      <w:proofErr w:type="spellStart"/>
+      <w:r>
+        <w:rPr>
+          <w:rFonts w:ascii="Times New Roman" w:hAnsi="Times New Roman" w:cs="Times New Roman"/>
+          <w:sz w:val="24"/>
+          <w:szCs w:val="24"/>
+        </w:rPr>
+        <w:t>lo</w:t>
+      </w:r>
+      <w:r>
+        <w:rPr>
+          <w:rFonts w:ascii="Times New Roman" w:hAnsi="Times New Roman" w:cs="Times New Roman"/>
+          <w:sz w:val="24"/>
+          <w:szCs w:val="24"/>
+        </w:rPr>
+        <w:t>dash</w:t>
+      </w:r>
+      <w:proofErr w:type="spellEnd"/>
+    </w:p>
+    <w:p>
+      <w:pPr>
+        <w:pStyle w:val="Listaszerbekezds"/>
+        <w:numPr>
+          <w:ilvl w:val="1"/>
+          <w:numId w:val="3"/>
+        </w:numPr>
+        <w:jc w:val="both"/>
+        <w:rPr>
+          <w:rFonts w:ascii="Times New Roman" w:hAnsi="Times New Roman" w:cs="Times New Roman"/>
+          <w:sz w:val="24"/>
+          <w:szCs w:val="24"/>
+        </w:rPr>
+      </w:pPr>
+      <w:r>
+        <w:rPr>
+          <w:rFonts w:ascii="Times New Roman" w:hAnsi="Times New Roman" w:cs="Times New Roman"/>
+          <w:sz w:val="24"/>
+          <w:szCs w:val="24"/>
+        </w:rPr>
+        <w:t xml:space="preserve">Gyors és könnyű adatkezelés és adat manipuláció. </w:t>
+      </w:r>
+    </w:p>
+    <w:p>
+      <w:pPr>
+        <w:pStyle w:val="Listaszerbekezds"/>
+        <w:numPr>
+          <w:ilvl w:val="1"/>
+          <w:numId w:val="3"/>
+        </w:numPr>
+        <w:jc w:val="both"/>
+        <w:rPr>
+          <w:rFonts w:ascii="Times New Roman" w:hAnsi="Times New Roman" w:cs="Times New Roman"/>
+          <w:sz w:val="24"/>
+          <w:szCs w:val="24"/>
+        </w:rPr>
+      </w:pPr>
+      <w:hyperlink r:id="rId28" w:history="1">
+        <w:r>
+          <w:rPr>
+            <w:rStyle w:val="Hiperhivatkozs"/>
+          </w:rPr>
+          <w:t>https://lodash.com/</w:t>
+        </w:r>
+      </w:hyperlink>
+    </w:p>
+    <w:p>
+      <w:pPr>
+        <w:pStyle w:val="Listaszerbekezds"/>
+        <w:numPr>
+          <w:ilvl w:val="0"/>
+          <w:numId w:val="3"/>
+        </w:numPr>
+        <w:ind w:left="1276"/>
+        <w:jc w:val="both"/>
+        <w:rPr>
+          <w:rFonts w:ascii="Times New Roman" w:hAnsi="Times New Roman" w:cs="Times New Roman"/>
+          <w:sz w:val="24"/>
+          <w:szCs w:val="24"/>
+        </w:rPr>
+      </w:pPr>
+      <w:proofErr w:type="spellStart"/>
+      <w:r>
+        <w:rPr>
+          <w:rFonts w:ascii="Times New Roman" w:hAnsi="Times New Roman" w:cs="Times New Roman"/>
+          <w:sz w:val="24"/>
+          <w:szCs w:val="24"/>
+        </w:rPr>
+        <w:t>react-router</w:t>
+      </w:r>
+      <w:proofErr w:type="spellEnd"/>
+    </w:p>
+    <w:p>
+      <w:pPr>
+        <w:pStyle w:val="Listaszerbekezds"/>
+        <w:numPr>
+          <w:ilvl w:val="1"/>
+          <w:numId w:val="3"/>
+        </w:numPr>
+        <w:jc w:val="both"/>
+        <w:rPr>
+          <w:rFonts w:ascii="Times New Roman" w:hAnsi="Times New Roman" w:cs="Times New Roman"/>
+          <w:sz w:val="24"/>
+          <w:szCs w:val="24"/>
+        </w:rPr>
+      </w:pPr>
+      <w:r>
+        <w:rPr>
+          <w:rFonts w:ascii="Times New Roman" w:hAnsi="Times New Roman" w:cs="Times New Roman"/>
+          <w:sz w:val="24"/>
+          <w:szCs w:val="24"/>
+        </w:rPr>
+        <w:t>Útvonal meghat</w:t>
       </w:r>
       <w:bookmarkStart w:id="0" w:name="_GoBack"/>
       <w:bookmarkEnd w:id="0"/>
-    </w:p>
-    <w:p>
-      <w:pPr>
-        <w:ind w:firstLine="567"/>
-        <w:jc w:val="both"/>
-        <w:rPr>
-          <w:rFonts w:ascii="Times New Roman" w:hAnsi="Times New Roman" w:cs="Times New Roman"/>
-          <w:sz w:val="24"/>
-          <w:szCs w:val="24"/>
-        </w:rPr>
-      </w:pPr>
-      <w:proofErr w:type="spellStart"/>
-      <w:r>
-        <w:rPr>
-          <w:rFonts w:ascii="Times New Roman" w:hAnsi="Times New Roman" w:cs="Times New Roman"/>
-          <w:sz w:val="24"/>
-          <w:szCs w:val="24"/>
-        </w:rPr>
-        <w:t>Backend</w:t>
-      </w:r>
-      <w:proofErr w:type="spellEnd"/>
-      <w:r>
-        <w:rPr>
-          <w:rFonts w:ascii="Times New Roman" w:hAnsi="Times New Roman" w:cs="Times New Roman"/>
-          <w:sz w:val="24"/>
-          <w:szCs w:val="24"/>
-        </w:rPr>
-        <w:t>:</w:t>
-      </w:r>
-    </w:p>
-    <w:p>
-      <w:pPr>
-        <w:pStyle w:val="Listaszerbekezds"/>
-        <w:numPr>
-          <w:ilvl w:val="0"/>
-          <w:numId w:val="2"/>
-        </w:numPr>
-        <w:jc w:val="both"/>
-        <w:rPr>
-          <w:rFonts w:ascii="Times New Roman" w:hAnsi="Times New Roman" w:cs="Times New Roman"/>
-          <w:sz w:val="24"/>
-          <w:szCs w:val="24"/>
-        </w:rPr>
-      </w:pPr>
-      <w:proofErr w:type="spellStart"/>
-      <w:r>
-        <w:rPr>
-          <w:rFonts w:ascii="Times New Roman" w:hAnsi="Times New Roman" w:cs="Times New Roman"/>
-          <w:sz w:val="24"/>
-          <w:szCs w:val="24"/>
-        </w:rPr>
-        <w:t>cors</w:t>
-      </w:r>
-      <w:proofErr w:type="spellEnd"/>
-    </w:p>
-    <w:p>
-      <w:pPr>
-        <w:pStyle w:val="Listaszerbekezds"/>
-        <w:numPr>
-          <w:ilvl w:val="0"/>
-          <w:numId w:val="2"/>
-        </w:numPr>
-        <w:jc w:val="both"/>
-        <w:rPr>
-          <w:rFonts w:ascii="Times New Roman" w:hAnsi="Times New Roman" w:cs="Times New Roman"/>
-          <w:sz w:val="24"/>
-          <w:szCs w:val="24"/>
-        </w:rPr>
-      </w:pPr>
-      <w:proofErr w:type="spellStart"/>
-      <w:r>
-        <w:rPr>
-          <w:rFonts w:ascii="Times New Roman" w:hAnsi="Times New Roman" w:cs="Times New Roman"/>
-          <w:sz w:val="24"/>
-          <w:szCs w:val="24"/>
-        </w:rPr>
-        <w:t>passport</w:t>
-      </w:r>
-      <w:proofErr w:type="spellEnd"/>
-    </w:p>
-    <w:p>
-      <w:pPr>
-        <w:pStyle w:val="Listaszerbekezds"/>
-        <w:numPr>
-          <w:ilvl w:val="0"/>
-          <w:numId w:val="2"/>
-        </w:numPr>
-        <w:jc w:val="both"/>
-        <w:rPr>
-          <w:rFonts w:ascii="Times New Roman" w:hAnsi="Times New Roman" w:cs="Times New Roman"/>
-          <w:sz w:val="24"/>
-          <w:szCs w:val="24"/>
-        </w:rPr>
-      </w:pPr>
-      <w:proofErr w:type="spellStart"/>
-      <w:r>
-        <w:rPr>
-          <w:rFonts w:ascii="Times New Roman" w:hAnsi="Times New Roman" w:cs="Times New Roman"/>
-          <w:sz w:val="24"/>
-          <w:szCs w:val="24"/>
-        </w:rPr>
-        <w:t>chalk</w:t>
-      </w:r>
-      <w:proofErr w:type="spellEnd"/>
-    </w:p>
-    <w:p>
-      <w:pPr>
-        <w:pStyle w:val="Listaszerbekezds"/>
-        <w:numPr>
-          <w:ilvl w:val="0"/>
-          <w:numId w:val="2"/>
-        </w:numPr>
-        <w:jc w:val="both"/>
-        <w:rPr>
-          <w:rFonts w:ascii="Times New Roman" w:hAnsi="Times New Roman" w:cs="Times New Roman"/>
-          <w:sz w:val="24"/>
-          <w:szCs w:val="24"/>
-        </w:rPr>
-      </w:pPr>
-      <w:proofErr w:type="spellStart"/>
-      <w:r>
-        <w:rPr>
-          <w:rFonts w:ascii="Times New Roman" w:hAnsi="Times New Roman" w:cs="Times New Roman"/>
-          <w:sz w:val="24"/>
-          <w:szCs w:val="24"/>
-        </w:rPr>
-        <w:t>bodyParser</w:t>
-      </w:r>
-      <w:proofErr w:type="spellEnd"/>
-    </w:p>
-    <w:p>
-      <w:pPr>
-        <w:pStyle w:val="Listaszerbekezds"/>
-        <w:numPr>
-          <w:ilvl w:val="0"/>
-          <w:numId w:val="2"/>
-        </w:numPr>
-        <w:jc w:val="both"/>
-        <w:rPr>
-          <w:rFonts w:ascii="Times New Roman" w:hAnsi="Times New Roman" w:cs="Times New Roman"/>
-          <w:sz w:val="24"/>
-          <w:szCs w:val="24"/>
-        </w:rPr>
-      </w:pPr>
-      <w:proofErr w:type="spellStart"/>
-      <w:r>
-        <w:rPr>
-          <w:rFonts w:ascii="Times New Roman" w:hAnsi="Times New Roman" w:cs="Times New Roman"/>
-          <w:sz w:val="24"/>
-          <w:szCs w:val="24"/>
-        </w:rPr>
-        <w:t>Sequelize</w:t>
-      </w:r>
-      <w:proofErr w:type="spellEnd"/>
-    </w:p>
-    <w:p>
-      <w:pPr>
-        <w:pStyle w:val="Listaszerbekezds"/>
-        <w:numPr>
-          <w:ilvl w:val="0"/>
-          <w:numId w:val="2"/>
-        </w:numPr>
-        <w:jc w:val="both"/>
-        <w:rPr>
-          <w:rFonts w:ascii="Times New Roman" w:hAnsi="Times New Roman" w:cs="Times New Roman"/>
-          <w:sz w:val="24"/>
-          <w:szCs w:val="24"/>
-        </w:rPr>
-      </w:pPr>
-      <w:proofErr w:type="spellStart"/>
-      <w:r>
-        <w:rPr>
-          <w:rFonts w:ascii="Times New Roman" w:hAnsi="Times New Roman" w:cs="Times New Roman"/>
-          <w:sz w:val="24"/>
-          <w:szCs w:val="24"/>
-        </w:rPr>
-        <w:t>concurrently</w:t>
-      </w:r>
-      <w:proofErr w:type="spellEnd"/>
-    </w:p>
-    <w:p>
-      <w:pPr>
-        <w:pStyle w:val="Listaszerbekezds"/>
-        <w:numPr>
-          <w:ilvl w:val="0"/>
-          <w:numId w:val="2"/>
-        </w:numPr>
-        <w:jc w:val="both"/>
-        <w:rPr>
-          <w:rFonts w:ascii="Times New Roman" w:hAnsi="Times New Roman" w:cs="Times New Roman"/>
-          <w:sz w:val="24"/>
-          <w:szCs w:val="24"/>
-        </w:rPr>
-      </w:pPr>
-      <w:r>
-        <w:rPr>
-          <w:rFonts w:ascii="Times New Roman" w:hAnsi="Times New Roman" w:cs="Times New Roman"/>
-          <w:sz w:val="24"/>
-          <w:szCs w:val="24"/>
-        </w:rPr>
-        <w:t>mysql2</w:t>
-      </w:r>
-    </w:p>
-    <w:p>
-      <w:pPr>
-        <w:pStyle w:val="Listaszerbekezds"/>
-        <w:numPr>
-          <w:ilvl w:val="0"/>
-          <w:numId w:val="2"/>
-        </w:numPr>
-        <w:jc w:val="both"/>
-        <w:rPr>
-          <w:rFonts w:ascii="Times New Roman" w:hAnsi="Times New Roman" w:cs="Times New Roman"/>
-          <w:sz w:val="24"/>
-          <w:szCs w:val="24"/>
-        </w:rPr>
-      </w:pPr>
-      <w:proofErr w:type="spellStart"/>
-      <w:r>
-        <w:rPr>
-          <w:rFonts w:ascii="Times New Roman" w:hAnsi="Times New Roman" w:cs="Times New Roman"/>
-          <w:sz w:val="24"/>
-          <w:szCs w:val="24"/>
-        </w:rPr>
-        <w:t>nodemon</w:t>
-      </w:r>
-      <w:proofErr w:type="spellEnd"/>
-    </w:p>
-    <w:p>
-      <w:pPr>
-        <w:ind w:left="708"/>
-        <w:jc w:val="both"/>
-        <w:rPr>
-          <w:rFonts w:ascii="Times New Roman" w:hAnsi="Times New Roman" w:cs="Times New Roman"/>
-          <w:sz w:val="24"/>
-          <w:szCs w:val="24"/>
-        </w:rPr>
-      </w:pPr>
-      <w:r>
-        <w:rPr>
-          <w:rFonts w:ascii="Times New Roman" w:hAnsi="Times New Roman" w:cs="Times New Roman"/>
-          <w:sz w:val="24"/>
-          <w:szCs w:val="24"/>
-        </w:rPr>
-        <w:t>Frontend:</w:t>
-      </w:r>
-    </w:p>
-    <w:p>
-      <w:pPr>
-        <w:pStyle w:val="Listaszerbekezds"/>
-        <w:numPr>
-          <w:ilvl w:val="0"/>
+      <w:r>
+        <w:rPr>
+          <w:rFonts w:ascii="Times New Roman" w:hAnsi="Times New Roman" w:cs="Times New Roman"/>
+          <w:sz w:val="24"/>
+          <w:szCs w:val="24"/>
+        </w:rPr>
+        <w:t xml:space="preserve">ározás az oldalak, és komponensek között frontend oldalon. </w:t>
+      </w:r>
+    </w:p>
+    <w:p>
+      <w:pPr>
+        <w:pStyle w:val="Listaszerbekezds"/>
+        <w:numPr>
+          <w:ilvl w:val="1"/>
           <w:numId w:val="3"/>
         </w:numPr>
-        <w:ind w:left="1276"/>
-        <w:jc w:val="both"/>
-        <w:rPr>
-          <w:rFonts w:ascii="Times New Roman" w:hAnsi="Times New Roman" w:cs="Times New Roman"/>
-          <w:sz w:val="24"/>
-          <w:szCs w:val="24"/>
-        </w:rPr>
-      </w:pPr>
-      <w:proofErr w:type="spellStart"/>
-      <w:r>
-        <w:rPr>
-          <w:rFonts w:ascii="Times New Roman" w:hAnsi="Times New Roman" w:cs="Times New Roman"/>
-          <w:sz w:val="24"/>
-          <w:szCs w:val="24"/>
-        </w:rPr>
-        <w:t>Material-ui</w:t>
-      </w:r>
-      <w:proofErr w:type="spellEnd"/>
-    </w:p>
-    <w:p>
-      <w:pPr>
-        <w:pStyle w:val="Listaszerbekezds"/>
-        <w:numPr>
-          <w:ilvl w:val="0"/>
-          <w:numId w:val="3"/>
-        </w:numPr>
-        <w:ind w:left="1276"/>
-        <w:jc w:val="both"/>
-        <w:rPr>
-          <w:rFonts w:ascii="Times New Roman" w:hAnsi="Times New Roman" w:cs="Times New Roman"/>
-          <w:sz w:val="24"/>
-          <w:szCs w:val="24"/>
-        </w:rPr>
-      </w:pPr>
-      <w:proofErr w:type="spellStart"/>
-      <w:r>
-        <w:rPr>
-          <w:rFonts w:ascii="Times New Roman" w:hAnsi="Times New Roman" w:cs="Times New Roman"/>
-          <w:sz w:val="24"/>
-          <w:szCs w:val="24"/>
-        </w:rPr>
-        <w:t>loadash</w:t>
-      </w:r>
-      <w:proofErr w:type="spellEnd"/>
-    </w:p>
-    <w:p>
-      <w:pPr>
-        <w:pStyle w:val="Listaszerbekezds"/>
-        <w:numPr>
-          <w:ilvl w:val="0"/>
-          <w:numId w:val="3"/>
-        </w:numPr>
-        <w:ind w:left="1276"/>
-        <w:jc w:val="both"/>
-        <w:rPr>
-          <w:rFonts w:ascii="Times New Roman" w:hAnsi="Times New Roman" w:cs="Times New Roman"/>
-          <w:sz w:val="24"/>
-          <w:szCs w:val="24"/>
-        </w:rPr>
-      </w:pPr>
-      <w:proofErr w:type="spellStart"/>
-      <w:r>
-        <w:rPr>
-          <w:rFonts w:ascii="Times New Roman" w:hAnsi="Times New Roman" w:cs="Times New Roman"/>
-          <w:sz w:val="24"/>
-          <w:szCs w:val="24"/>
-        </w:rPr>
-        <w:t>react-router</w:t>
-      </w:r>
-      <w:proofErr w:type="spellEnd"/>
-    </w:p>
-    <w:p>
-      <w:pPr>
-        <w:pStyle w:val="Listaszerbekezds"/>
-        <w:numPr>
-          <w:ilvl w:val="0"/>
-          <w:numId w:val="3"/>
-        </w:numPr>
-        <w:ind w:left="1276"/>
-        <w:jc w:val="both"/>
-        <w:rPr>
-          <w:rFonts w:ascii="Times New Roman" w:hAnsi="Times New Roman" w:cs="Times New Roman"/>
-          <w:sz w:val="24"/>
-          <w:szCs w:val="24"/>
-        </w:rPr>
-      </w:pPr>
-      <w:proofErr w:type="spellStart"/>
-      <w:r>
-        <w:rPr>
-          <w:rFonts w:ascii="Times New Roman" w:hAnsi="Times New Roman" w:cs="Times New Roman"/>
-          <w:sz w:val="24"/>
-          <w:szCs w:val="24"/>
-        </w:rPr>
-        <w:t>react.router-dom</w:t>
-      </w:r>
-      <w:proofErr w:type="spellEnd"/>
-    </w:p>
-    <w:p>
-      <w:pPr>
-        <w:ind w:firstLine="567"/>
-        <w:jc w:val="both"/>
-        <w:rPr>
-          <w:rFonts w:ascii="Times New Roman" w:hAnsi="Times New Roman" w:cs="Times New Roman"/>
-          <w:sz w:val="24"/>
-          <w:szCs w:val="24"/>
-        </w:rPr>
-      </w:pPr>
+        <w:jc w:val="both"/>
+        <w:rPr>
+          <w:rFonts w:ascii="Times New Roman" w:hAnsi="Times New Roman" w:cs="Times New Roman"/>
+          <w:sz w:val="24"/>
+          <w:szCs w:val="24"/>
+        </w:rPr>
+      </w:pPr>
+      <w:hyperlink r:id="rId29" w:history="1">
+        <w:r>
+          <w:rPr>
+            <w:rStyle w:val="Hiperhivatkozs"/>
+          </w:rPr>
+          <w:t>https://www.npmjs.com/package/react-router</w:t>
+        </w:r>
+      </w:hyperlink>
     </w:p>
     <w:sectPr>
       <w:pgSz w:w="11906" w:h="16838"/>
@@ -2036,7 +2853,7 @@
 </file>
 
 <file path=word/numbering.xml><?xml version="1.0" encoding="utf-8"?>
-<w:numbering xmlns:wpc="http://schemas.microsoft.com/office/word/2010/wordprocessingCanvas" xmlns:mc="http://schemas.openxmlformats.org/markup-compatibility/2006" xmlns:o="urn:schemas-microsoft-com:office:office" xmlns:r="http://schemas.openxmlformats.org/officeDocument/2006/relationships" xmlns:m="http://schemas.openxmlformats.org/officeDocument/2006/math" xmlns:v="urn:schemas-microsoft-com:vml" xmlns:wp14="http://schemas.microsoft.com/office/word/2010/wordprocessingDrawing" xmlns:wp="http://schemas.openxmlformats.org/drawingml/2006/wordprocessingDrawing" xmlns:w10="urn:schemas-microsoft-com:office:word" xmlns:w="http://schemas.openxmlformats.org/wordprocessingml/2006/main" xmlns:w14="http://schemas.microsoft.com/office/word/2010/wordml" xmlns:w15="http://schemas.microsoft.com/office/word/2012/wordml" xmlns:wpg="http://schemas.microsoft.com/office/word/2010/wordprocessingGroup" xmlns:wpi="http://schemas.microsoft.com/office/word/2010/wordprocessingInk" xmlns:wne="http://schemas.microsoft.com/office/word/2006/wordml" xmlns:wps="http://schemas.microsoft.com/office/word/2010/wordprocessingShape" mc:Ignorable="w14 w15 wp14">
+<w:numbering xmlns:wpc="http://schemas.microsoft.com/office/word/2010/wordprocessingCanvas" xmlns:cx="http://schemas.microsoft.com/office/drawing/2014/chartex" xmlns:mc="http://schemas.openxmlformats.org/markup-compatibility/2006" xmlns:o="urn:schemas-microsoft-com:office:office" xmlns:r="http://schemas.openxmlformats.org/officeDocument/2006/relationships" xmlns:m="http://schemas.openxmlformats.org/officeDocument/2006/math" xmlns:v="urn:schemas-microsoft-com:vml" xmlns:wp14="http://schemas.microsoft.com/office/word/2010/wordprocessingDrawing" xmlns:wp="http://schemas.openxmlformats.org/drawingml/2006/wordprocessingDrawing" xmlns:w10="urn:schemas-microsoft-com:office:word" xmlns:w="http://schemas.openxmlformats.org/wordprocessingml/2006/main" xmlns:w14="http://schemas.microsoft.com/office/word/2010/wordml" xmlns:w15="http://schemas.microsoft.com/office/word/2012/wordml" xmlns:w16se="http://schemas.microsoft.com/office/word/2015/wordml/symex" xmlns:wpg="http://schemas.microsoft.com/office/word/2010/wordprocessingGroup" xmlns:wpi="http://schemas.microsoft.com/office/word/2010/wordprocessingInk" xmlns:wne="http://schemas.microsoft.com/office/word/2006/wordml" xmlns:wps="http://schemas.microsoft.com/office/word/2010/wordprocessingShape" mc:Ignorable="w14 w15 w16se wp14">
   <w:abstractNum w:abstractNumId="0" w15:restartNumberingAfterBreak="0">
     <w:nsid w:val="2FD068D2"/>
     <w:multiLevelType w:val="hybridMultilevel"/>
@@ -2166,7 +2983,7 @@
         <w:rFonts w:ascii="Symbol" w:hAnsi="Symbol" w:hint="default"/>
       </w:rPr>
     </w:lvl>
-    <w:lvl w:ilvl="1" w:tplc="040E0003" w:tentative="1">
+    <w:lvl w:ilvl="1" w:tplc="040E0003">
       <w:start w:val="1"/>
       <w:numFmt w:val="bullet"/>
       <w:lvlText w:val="o"/>
@@ -2279,7 +3096,7 @@
         <w:rFonts w:ascii="Symbol" w:hAnsi="Symbol" w:hint="default"/>
       </w:rPr>
     </w:lvl>
-    <w:lvl w:ilvl="1" w:tplc="040E0003" w:tentative="1">
+    <w:lvl w:ilvl="1" w:tplc="040E0003">
       <w:start w:val="1"/>
       <w:numFmt w:val="bullet"/>
       <w:lvlText w:val="o"/>
@@ -2389,7 +3206,7 @@
 </file>
 
 <file path=word/styles.xml><?xml version="1.0" encoding="utf-8"?>
-<w:styles xmlns:mc="http://schemas.openxmlformats.org/markup-compatibility/2006" xmlns:r="http://schemas.openxmlformats.org/officeDocument/2006/relationships" xmlns:w="http://schemas.openxmlformats.org/wordprocessingml/2006/main" xmlns:w14="http://schemas.microsoft.com/office/word/2010/wordml" xmlns:w15="http://schemas.microsoft.com/office/word/2012/wordml" mc:Ignorable="w14 w15">
+<w:styles xmlns:mc="http://schemas.openxmlformats.org/markup-compatibility/2006" xmlns:r="http://schemas.openxmlformats.org/officeDocument/2006/relationships" xmlns:w="http://schemas.openxmlformats.org/wordprocessingml/2006/main" xmlns:w14="http://schemas.microsoft.com/office/word/2010/wordml" xmlns:w15="http://schemas.microsoft.com/office/word/2012/wordml" xmlns:w16se="http://schemas.microsoft.com/office/word/2015/wordml/symex" mc:Ignorable="w14 w15 w16se">
   <w:docDefaults>
     <w:rPrDefault>
       <w:rPr>
@@ -3155,7 +3972,7 @@
 </file>
 
 <file path=customXml/itemProps1.xml><?xml version="1.0" encoding="utf-8"?>
-<ds:datastoreItem xmlns:ds="http://schemas.openxmlformats.org/officeDocument/2006/customXml" ds:itemID="{E38508B4-468C-428E-BB88-7F1E611BE217}">
+<ds:datastoreItem xmlns:ds="http://schemas.openxmlformats.org/officeDocument/2006/customXml" ds:itemID="{6F41699B-40F2-4F5C-94AC-FFF379634449}">
   <ds:schemaRefs>
     <ds:schemaRef ds:uri="http://schemas.openxmlformats.org/officeDocument/2006/bibliography"/>
   </ds:schemaRefs>

</xml_diff>

<commit_message>
udpate it with design
</commit_message>
<xml_diff>
--- a/Documentation/A megvalósítandó szoftver követelmény leírása.docx
+++ b/Documentation/A megvalósítandó szoftver követelmény leírása.docx
@@ -5199,178 +5199,6 @@
           <w:szCs w:val="24"/>
         </w:rPr>
         <w:lastRenderedPageBreak/>
-        <w:br w:type="page"/>
-      </w:r>
-    </w:p>
-    <w:p>
-      <w:pPr>
-        <w:rPr>
-          <w:rFonts w:ascii="Times New Roman" w:hAnsi="Times New Roman" w:cs="Times New Roman"/>
-          <w:sz w:val="24"/>
-          <w:szCs w:val="24"/>
-        </w:rPr>
-      </w:pPr>
-      <w:r>
-        <w:rPr>
-          <w:rFonts w:ascii="Times New Roman" w:hAnsi="Times New Roman" w:cs="Times New Roman"/>
-          <w:sz w:val="24"/>
-          <w:szCs w:val="24"/>
-        </w:rPr>
-        <w:lastRenderedPageBreak/>
-        <w:br w:type="page"/>
-      </w:r>
-    </w:p>
-    <w:p>
-      <w:pPr>
-        <w:jc w:val="both"/>
-        <w:rPr>
-          <w:rFonts w:ascii="Times New Roman" w:hAnsi="Times New Roman" w:cs="Times New Roman"/>
-          <w:sz w:val="24"/>
-          <w:szCs w:val="24"/>
-        </w:rPr>
-      </w:pPr>
-      <w:proofErr w:type="spellStart"/>
-      <w:r>
-        <w:rPr>
-          <w:rFonts w:ascii="Times New Roman" w:hAnsi="Times New Roman" w:cs="Times New Roman"/>
-          <w:sz w:val="24"/>
-          <w:szCs w:val="24"/>
-        </w:rPr>
-        <w:lastRenderedPageBreak/>
-        <w:t>Nico-nico</w:t>
-      </w:r>
-      <w:proofErr w:type="spellEnd"/>
-      <w:r>
-        <w:rPr>
-          <w:rFonts w:ascii="Times New Roman" w:hAnsi="Times New Roman" w:cs="Times New Roman"/>
-          <w:sz w:val="24"/>
-          <w:szCs w:val="24"/>
-        </w:rPr>
-        <w:t>:</w:t>
-      </w:r>
-    </w:p>
-    <w:p>
-      <w:pPr>
-        <w:jc w:val="both"/>
-        <w:rPr>
-          <w:rFonts w:ascii="Times New Roman" w:hAnsi="Times New Roman" w:cs="Times New Roman"/>
-          <w:sz w:val="24"/>
-          <w:szCs w:val="24"/>
-        </w:rPr>
-      </w:pPr>
-      <w:hyperlink r:id="rId30" w:history="1">
-        <w:r>
-          <w:rPr>
-            <w:rStyle w:val="Hiperhivatkozs"/>
-            <w:rFonts w:ascii="Times New Roman" w:hAnsi="Times New Roman" w:cs="Times New Roman"/>
-            <w:sz w:val="24"/>
-            <w:szCs w:val="24"/>
-          </w:rPr>
-          <w:t>https://www.agilealliance.org/glossary/nikoniko/</w:t>
-        </w:r>
-      </w:hyperlink>
-    </w:p>
-    <w:p>
-      <w:pPr>
-        <w:jc w:val="both"/>
-        <w:rPr>
-          <w:rFonts w:ascii="Times New Roman" w:hAnsi="Times New Roman" w:cs="Times New Roman"/>
-          <w:sz w:val="24"/>
-          <w:szCs w:val="24"/>
-        </w:rPr>
-      </w:pPr>
-      <w:r>
-        <w:rPr>
-          <w:rFonts w:ascii="Times New Roman" w:hAnsi="Times New Roman" w:cs="Times New Roman"/>
-          <w:sz w:val="24"/>
-          <w:szCs w:val="24"/>
-        </w:rPr>
-        <w:t xml:space="preserve">Miért érdemes egy Agilis csapatnak </w:t>
-      </w:r>
-      <w:proofErr w:type="spellStart"/>
-      <w:r>
-        <w:rPr>
-          <w:rFonts w:ascii="Times New Roman" w:hAnsi="Times New Roman" w:cs="Times New Roman"/>
-          <w:sz w:val="24"/>
-          <w:szCs w:val="24"/>
-        </w:rPr>
-        <w:t>Nico-Nico</w:t>
-      </w:r>
-      <w:proofErr w:type="spellEnd"/>
-      <w:r>
-        <w:rPr>
-          <w:rFonts w:ascii="Times New Roman" w:hAnsi="Times New Roman" w:cs="Times New Roman"/>
-          <w:sz w:val="24"/>
-          <w:szCs w:val="24"/>
-        </w:rPr>
-        <w:t xml:space="preserve"> táblát használnia? Ez egy hangulat mutató, ami általában egy sprintet fed le, és mind csapatra, mind az egyénre lehet hosszú és rövidtávú következtetéseket, metrikákat levonni belőle, valamint lokalizálni az esetleges negatív tényezőket. </w:t>
-      </w:r>
-      <w:r>
-        <w:rPr>
-          <w:rFonts w:ascii="Times New Roman" w:hAnsi="Times New Roman" w:cs="Times New Roman"/>
-          <w:sz w:val="24"/>
-          <w:szCs w:val="24"/>
-        </w:rPr>
-        <w:t xml:space="preserve">A </w:t>
-      </w:r>
-      <w:proofErr w:type="spellStart"/>
-      <w:r>
-        <w:rPr>
-          <w:rFonts w:ascii="Times New Roman" w:hAnsi="Times New Roman" w:cs="Times New Roman"/>
-          <w:sz w:val="24"/>
-          <w:szCs w:val="24"/>
-        </w:rPr>
-        <w:t>Nico-Nico</w:t>
-      </w:r>
-      <w:proofErr w:type="spellEnd"/>
-      <w:r>
-        <w:rPr>
-          <w:rFonts w:ascii="Times New Roman" w:hAnsi="Times New Roman" w:cs="Times New Roman"/>
-          <w:sz w:val="24"/>
-          <w:szCs w:val="24"/>
-        </w:rPr>
-        <w:t xml:space="preserve"> táblázat fejléce a napokat tartalmazza, és ahhoz vannak oszlopban felsorolva a csapat tagjai. </w:t>
-      </w:r>
-      <w:r>
-        <w:rPr>
-          <w:rFonts w:ascii="Times New Roman" w:hAnsi="Times New Roman" w:cs="Times New Roman"/>
-          <w:sz w:val="24"/>
-          <w:szCs w:val="24"/>
-        </w:rPr>
-        <w:t>Általában három fajta mutatóval dolgoznak, ez három emotikon, vagyis a köznyelvben elterjedt ’Smiley’. Három típusa van:</w:t>
-      </w:r>
-    </w:p>
-    <w:p>
-      <w:pPr>
-        <w:pStyle w:val="Listaszerbekezds"/>
-        <w:numPr>
-          <w:ilvl w:val="0"/>
-          <w:numId w:val="4"/>
-        </w:numPr>
-        <w:jc w:val="both"/>
-        <w:rPr>
-          <w:rFonts w:ascii="Times New Roman" w:hAnsi="Times New Roman" w:cs="Times New Roman"/>
-          <w:sz w:val="24"/>
-          <w:szCs w:val="24"/>
-        </w:rPr>
-      </w:pPr>
-      <w:r>
-        <w:rPr>
-          <w:rFonts w:ascii="Times New Roman" w:hAnsi="Times New Roman" w:cs="Times New Roman"/>
-          <w:sz w:val="24"/>
-          <w:szCs w:val="24"/>
-        </w:rPr>
-        <w:t xml:space="preserve">Szomorú: </w:t>
-      </w:r>
-      <w:r>
-        <w:rPr>
-          <w:rFonts w:ascii="Times New Roman" w:hAnsi="Times New Roman" w:cs="Times New Roman"/>
-          <w:sz w:val="24"/>
-          <w:szCs w:val="24"/>
-        </w:rPr>
-        <w:tab/>
-      </w:r>
-      <w:r>
         <w:pict>
           <v:shapetype id="_x0000_t75" coordsize="21600,21600" o:spt="75" o:preferrelative="t" path="m@4@5l@4@11@9@11@9@5xe" filled="f" stroked="f">
             <v:stroke joinstyle="miter"/>
@@ -5391,8 +5219,183 @@
             <v:path o:extrusionok="f" gradientshapeok="t" o:connecttype="rect"/>
             <o:lock v:ext="edit" aspectratio="t"/>
           </v:shapetype>
-          <v:shape id="_x0000_i1025" type="#_x0000_t75" style="width:14.8pt;height:14.8pt">
-            <v:imagedata r:id="rId31" o:title="eba38dcbb5f1dcf7bb01a1857989f421"/>
+          <v:shape id="_x0000_i1042" type="#_x0000_t75" style="width:453.45pt;height:510pt">
+            <v:imagedata r:id="rId30" o:title="Agile Team Management (2)"/>
+          </v:shape>
+        </w:pict>
+      </w:r>
+    </w:p>
+    <w:p>
+      <w:pPr>
+        <w:rPr>
+          <w:rFonts w:ascii="Times New Roman" w:hAnsi="Times New Roman" w:cs="Times New Roman"/>
+          <w:sz w:val="24"/>
+          <w:szCs w:val="24"/>
+        </w:rPr>
+      </w:pPr>
+      <w:r>
+        <w:rPr>
+          <w:rFonts w:ascii="Times New Roman" w:hAnsi="Times New Roman" w:cs="Times New Roman"/>
+          <w:sz w:val="24"/>
+          <w:szCs w:val="24"/>
+        </w:rPr>
+        <w:br w:type="page"/>
+      </w:r>
+    </w:p>
+    <w:p>
+      <w:pPr>
+        <w:jc w:val="both"/>
+        <w:rPr>
+          <w:rFonts w:ascii="Times New Roman" w:hAnsi="Times New Roman" w:cs="Times New Roman"/>
+          <w:sz w:val="24"/>
+          <w:szCs w:val="24"/>
+        </w:rPr>
+      </w:pPr>
+      <w:proofErr w:type="spellStart"/>
+      <w:r>
+        <w:rPr>
+          <w:rFonts w:ascii="Times New Roman" w:hAnsi="Times New Roman" w:cs="Times New Roman"/>
+          <w:sz w:val="24"/>
+          <w:szCs w:val="24"/>
+        </w:rPr>
+        <w:lastRenderedPageBreak/>
+        <w:t>Nico-nico</w:t>
+      </w:r>
+      <w:proofErr w:type="spellEnd"/>
+      <w:r>
+        <w:rPr>
+          <w:rFonts w:ascii="Times New Roman" w:hAnsi="Times New Roman" w:cs="Times New Roman"/>
+          <w:sz w:val="24"/>
+          <w:szCs w:val="24"/>
+        </w:rPr>
+        <w:t>:</w:t>
+      </w:r>
+    </w:p>
+    <w:p>
+      <w:pPr>
+        <w:jc w:val="both"/>
+        <w:rPr>
+          <w:rFonts w:ascii="Times New Roman" w:hAnsi="Times New Roman" w:cs="Times New Roman"/>
+          <w:sz w:val="24"/>
+          <w:szCs w:val="24"/>
+        </w:rPr>
+      </w:pPr>
+      <w:hyperlink r:id="rId31" w:history="1">
+        <w:r>
+          <w:rPr>
+            <w:rStyle w:val="Hiperhivatkozs"/>
+            <w:rFonts w:ascii="Times New Roman" w:hAnsi="Times New Roman" w:cs="Times New Roman"/>
+            <w:sz w:val="24"/>
+            <w:szCs w:val="24"/>
+          </w:rPr>
+          <w:t>https://www.agilealliance.org/glossary/nikoniko/</w:t>
+        </w:r>
+      </w:hyperlink>
+    </w:p>
+    <w:p>
+      <w:pPr>
+        <w:jc w:val="both"/>
+        <w:rPr>
+          <w:rFonts w:ascii="Times New Roman" w:hAnsi="Times New Roman" w:cs="Times New Roman"/>
+          <w:sz w:val="24"/>
+          <w:szCs w:val="24"/>
+        </w:rPr>
+      </w:pPr>
+      <w:r>
+        <w:rPr>
+          <w:rFonts w:ascii="Times New Roman" w:hAnsi="Times New Roman" w:cs="Times New Roman"/>
+          <w:sz w:val="24"/>
+          <w:szCs w:val="24"/>
+        </w:rPr>
+        <w:t xml:space="preserve">Miért érdemes egy Agilis csapatnak </w:t>
+      </w:r>
+      <w:proofErr w:type="spellStart"/>
+      <w:r>
+        <w:rPr>
+          <w:rFonts w:ascii="Times New Roman" w:hAnsi="Times New Roman" w:cs="Times New Roman"/>
+          <w:sz w:val="24"/>
+          <w:szCs w:val="24"/>
+        </w:rPr>
+        <w:t>Nico-Nico</w:t>
+      </w:r>
+      <w:proofErr w:type="spellEnd"/>
+      <w:r>
+        <w:rPr>
+          <w:rFonts w:ascii="Times New Roman" w:hAnsi="Times New Roman" w:cs="Times New Roman"/>
+          <w:sz w:val="24"/>
+          <w:szCs w:val="24"/>
+        </w:rPr>
+        <w:t xml:space="preserve"> táblát használnia? Ez egy hangulat mutató, ami általában egy sprintet fed le, és mind csapatra, mind az egyénre lehet hosszú és rövidtávú következtetéseket, metrikákat levonni belőle, valamint lokalizálni az esetleges negatív tényezőket. </w:t>
+      </w:r>
+      <w:r>
+        <w:rPr>
+          <w:rFonts w:ascii="Times New Roman" w:hAnsi="Times New Roman" w:cs="Times New Roman"/>
+          <w:sz w:val="24"/>
+          <w:szCs w:val="24"/>
+        </w:rPr>
+        <w:t xml:space="preserve">A </w:t>
+      </w:r>
+      <w:proofErr w:type="spellStart"/>
+      <w:r>
+        <w:rPr>
+          <w:rFonts w:ascii="Times New Roman" w:hAnsi="Times New Roman" w:cs="Times New Roman"/>
+          <w:sz w:val="24"/>
+          <w:szCs w:val="24"/>
+        </w:rPr>
+        <w:t>Nico-Nico</w:t>
+      </w:r>
+      <w:proofErr w:type="spellEnd"/>
+      <w:r>
+        <w:rPr>
+          <w:rFonts w:ascii="Times New Roman" w:hAnsi="Times New Roman" w:cs="Times New Roman"/>
+          <w:sz w:val="24"/>
+          <w:szCs w:val="24"/>
+        </w:rPr>
+        <w:t xml:space="preserve"> táblázat fejléce a napokat tartalmazza, és ahhoz vannak oszlopban felsorolva a csapat tagjai. </w:t>
+      </w:r>
+      <w:r>
+        <w:rPr>
+          <w:rFonts w:ascii="Times New Roman" w:hAnsi="Times New Roman" w:cs="Times New Roman"/>
+          <w:sz w:val="24"/>
+          <w:szCs w:val="24"/>
+        </w:rPr>
+        <w:t>Általában három fajta mutatóval dolgoznak, ez három emotikon, vagyis a köznyelvben elterjedt ’Smiley’. Három típusa van:</w:t>
+      </w:r>
+    </w:p>
+    <w:p>
+      <w:pPr>
+        <w:pStyle w:val="Listaszerbekezds"/>
+        <w:numPr>
+          <w:ilvl w:val="0"/>
+          <w:numId w:val="4"/>
+        </w:numPr>
+        <w:jc w:val="both"/>
+        <w:rPr>
+          <w:rFonts w:ascii="Times New Roman" w:hAnsi="Times New Roman" w:cs="Times New Roman"/>
+          <w:sz w:val="24"/>
+          <w:szCs w:val="24"/>
+        </w:rPr>
+      </w:pPr>
+      <w:r>
+        <w:rPr>
+          <w:rFonts w:ascii="Times New Roman" w:hAnsi="Times New Roman" w:cs="Times New Roman"/>
+          <w:sz w:val="24"/>
+          <w:szCs w:val="24"/>
+        </w:rPr>
+        <w:t xml:space="preserve">Szomorú: </w:t>
+      </w:r>
+      <w:r>
+        <w:rPr>
+          <w:rFonts w:ascii="Times New Roman" w:hAnsi="Times New Roman" w:cs="Times New Roman"/>
+          <w:sz w:val="24"/>
+          <w:szCs w:val="24"/>
+        </w:rPr>
+        <w:tab/>
+      </w:r>
+      <w:r>
+        <w:pict>
+          <v:shape id="_x0000_i1025" type="#_x0000_t75" style="width:14.55pt;height:14.55pt">
+            <v:imagedata r:id="rId32" o:title="eba38dcbb5f1dcf7bb01a1857989f421"/>
           </v:shape>
         </w:pict>
       </w:r>
@@ -5450,7 +5453,7 @@
                     </pic:cNvPicPr>
                   </pic:nvPicPr>
                   <pic:blipFill>
-                    <a:blip r:embed="rId32" cstate="print">
+                    <a:blip r:embed="rId33" cstate="print">
                       <a:extLst>
                         <a:ext uri="{28A0092B-C50C-407E-A947-70E740481C1C}">
                           <a14:useLocalDpi xmlns:a14="http://schemas.microsoft.com/office/drawing/2010/main" val="0"/>
@@ -5514,11 +5517,13 @@
       </w:r>
       <w:r>
         <w:pict>
-          <v:shape id="_x0000_i1037" type="#_x0000_t75" style="width:15.6pt;height:15.6pt">
-            <v:imagedata r:id="rId33" o:title="smiley-face-png-niEXeBpBT"/>
+          <v:shape id="_x0000_i1037" type="#_x0000_t75" style="width:15.45pt;height:15.45pt">
+            <v:imagedata r:id="rId34" o:title="smiley-face-png-niEXeBpBT"/>
           </v:shape>
         </w:pict>
       </w:r>
+      <w:bookmarkStart w:id="0" w:name="_GoBack"/>
+      <w:bookmarkEnd w:id="0"/>
     </w:p>
     <w:p>
       <w:pPr>
@@ -5771,7 +5776,7 @@
           <w:szCs w:val="24"/>
         </w:rPr>
       </w:pPr>
-      <w:hyperlink r:id="rId34" w:history="1">
+      <w:hyperlink r:id="rId35" w:history="1">
         <w:r>
           <w:rPr>
             <w:rStyle w:val="Hiperhivatkozs"/>
@@ -5837,7 +5842,7 @@
         </w:rPr>
         <w:t xml:space="preserve">a </w:t>
       </w:r>
-      <w:hyperlink r:id="rId35" w:history="1">
+      <w:hyperlink r:id="rId36" w:history="1">
         <w:r>
           <w:rPr>
             <w:rFonts w:ascii="Times New Roman" w:hAnsi="Times New Roman" w:cs="Times New Roman"/>
@@ -5900,16 +5905,24 @@
           <w:sz w:val="24"/>
           <w:szCs w:val="24"/>
         </w:rPr>
+        <w:t xml:space="preserve">Jelen szakdolgozat középpontjában álló webes alkalmazás által használt kompetencia mátrix elemei dinamikusan konfigurálhatók a felhasználók által.  </w:t>
+      </w:r>
+      <w:r>
+        <w:rPr>
+          <w:rFonts w:ascii="Times New Roman" w:hAnsi="Times New Roman" w:cs="Times New Roman"/>
+          <w:sz w:val="24"/>
+          <w:szCs w:val="24"/>
+        </w:rPr>
+        <w:t xml:space="preserve">Ezek programozási nyelvek, </w:t>
+      </w:r>
+      <w:r>
+        <w:rPr>
+          <w:rFonts w:ascii="Times New Roman" w:hAnsi="Times New Roman" w:cs="Times New Roman"/>
+          <w:sz w:val="24"/>
+          <w:szCs w:val="24"/>
+        </w:rPr>
         <w:lastRenderedPageBreak/>
-        <w:t xml:space="preserve">Jelen szakdolgozat középpontjában álló webes alkalmazás által használt kompetencia mátrix elemei dinamikusan konfigurálhatók a felhasználók által.  </w:t>
-      </w:r>
-      <w:r>
-        <w:rPr>
-          <w:rFonts w:ascii="Times New Roman" w:hAnsi="Times New Roman" w:cs="Times New Roman"/>
-          <w:sz w:val="24"/>
-          <w:szCs w:val="24"/>
-        </w:rPr>
-        <w:t xml:space="preserve">Ezek programozási nyelvek, valamint technológiák. Ezeket a rendszer az </w:t>
+        <w:t xml:space="preserve">valamint technológiák. Ezeket a rendszer az </w:t>
       </w:r>
       <w:proofErr w:type="spellStart"/>
       <w:r>
@@ -5939,8 +5952,6 @@
         </w:rPr>
         <w:t xml:space="preserve"> táblában tárolja az adatbázisban. Ezek a rekordok törölhetők, valamint megváltoztathatók.</w:t>
       </w:r>
-      <w:bookmarkStart w:id="0" w:name="_GoBack"/>
-      <w:bookmarkEnd w:id="0"/>
     </w:p>
     <w:sectPr>
       <w:pgSz w:w="11906" w:h="16838"/>
@@ -7187,7 +7198,7 @@
 </file>
 
 <file path=customXml/itemProps1.xml><?xml version="1.0" encoding="utf-8"?>
-<ds:datastoreItem xmlns:ds="http://schemas.openxmlformats.org/officeDocument/2006/customXml" ds:itemID="{007B0360-C02D-4EBC-8755-EE709DE35A68}">
+<ds:datastoreItem xmlns:ds="http://schemas.openxmlformats.org/officeDocument/2006/customXml" ds:itemID="{C03EC32C-55E7-4B51-BDCC-22F4AB9A7020}">
   <ds:schemaRefs>
     <ds:schemaRef ds:uri="http://schemas.openxmlformats.org/officeDocument/2006/bibliography"/>
   </ds:schemaRefs>

</xml_diff>